<commit_message>
Update Underwater Academy Ruins.docx
</commit_message>
<xml_diff>
--- a/Terra Aurum/Hav/Underwater Academy Ruins.docx
+++ b/Terra Aurum/Hav/Underwater Academy Ruins.docx
@@ -1,6 +1,6 @@
 
 <file path=word/document.xml><?xml version="1.0" encoding="utf-8"?>
-<w:document xmlns:wpc="http://schemas.microsoft.com/office/word/2010/wordprocessingCanvas" xmlns:cx="http://schemas.microsoft.com/office/drawing/2014/chartex" xmlns:cx1="http://schemas.microsoft.com/office/drawing/2015/9/8/chartex" xmlns:cx2="http://schemas.microsoft.com/office/drawing/2015/10/21/chartex" xmlns:cx3="http://schemas.microsoft.com/office/drawing/2016/5/9/chartex" xmlns:cx4="http://schemas.microsoft.com/office/drawing/2016/5/10/chartex" xmlns:cx5="http://schemas.microsoft.com/office/drawing/2016/5/11/chartex" xmlns:cx6="http://schemas.microsoft.com/office/drawing/2016/5/12/chartex" xmlns:cx7="http://schemas.microsoft.com/office/drawing/2016/5/13/chartex" xmlns:cx8="http://schemas.microsoft.com/office/drawing/2016/5/14/chartex" xmlns:mc="http://schemas.openxmlformats.org/markup-compatibility/2006" xmlns:aink="http://schemas.microsoft.com/office/drawing/2016/ink" xmlns:am3d="http://schemas.microsoft.com/office/drawing/2017/model3d" xmlns:o="urn:schemas-microsoft-com:office:office" xmlns:oel="http://schemas.microsoft.com/office/2019/extlst" xmlns:r="http://schemas.openxmlformats.org/officeDocument/2006/relationships" xmlns:m="http://schemas.openxmlformats.org/officeDocument/2006/math" xmlns:v="urn:schemas-microsoft-com:vml" xmlns:wp14="http://schemas.microsoft.com/office/word/2010/wordprocessingDrawing" xmlns:wp="http://schemas.openxmlformats.org/drawingml/2006/wordprocessingDrawing" xmlns:w10="urn:schemas-microsoft-com:office:word" xmlns:w="http://schemas.openxmlformats.org/wordprocessingml/2006/main" xmlns:w14="http://schemas.microsoft.com/office/word/2010/wordml" xmlns:w15="http://schemas.microsoft.com/office/word/2012/wordml" xmlns:w16cex="http://schemas.microsoft.com/office/word/2018/wordml/cex" xmlns:w16cid="http://schemas.microsoft.com/office/word/2016/wordml/cid" xmlns:w16="http://schemas.microsoft.com/office/word/2018/wordml" xmlns:w16du="http://schemas.microsoft.com/office/word/2023/wordml/word16du" xmlns:w16sdtdh="http://schemas.microsoft.com/office/word/2020/wordml/sdtdatahash" xmlns:w16se="http://schemas.microsoft.com/office/word/2015/wordml/symex" xmlns:wpg="http://schemas.microsoft.com/office/word/2010/wordprocessingGroup" xmlns:wpi="http://schemas.microsoft.com/office/word/2010/wordprocessingInk" xmlns:wne="http://schemas.microsoft.com/office/word/2006/wordml" xmlns:wps="http://schemas.microsoft.com/office/word/2010/wordprocessingShape" mc:Ignorable="w14 w15 w16se w16cid w16 w16cex w16sdtdh wp14">
+<w:document xmlns:wpc="http://schemas.microsoft.com/office/word/2010/wordprocessingCanvas" xmlns:cx="http://schemas.microsoft.com/office/drawing/2014/chartex" xmlns:cx1="http://schemas.microsoft.com/office/drawing/2015/9/8/chartex" xmlns:cx2="http://schemas.microsoft.com/office/drawing/2015/10/21/chartex" xmlns:cx3="http://schemas.microsoft.com/office/drawing/2016/5/9/chartex" xmlns:cx4="http://schemas.microsoft.com/office/drawing/2016/5/10/chartex" xmlns:cx5="http://schemas.microsoft.com/office/drawing/2016/5/11/chartex" xmlns:cx6="http://schemas.microsoft.com/office/drawing/2016/5/12/chartex" xmlns:cx7="http://schemas.microsoft.com/office/drawing/2016/5/13/chartex" xmlns:cx8="http://schemas.microsoft.com/office/drawing/2016/5/14/chartex" xmlns:mc="http://schemas.openxmlformats.org/markup-compatibility/2006" xmlns:aink="http://schemas.microsoft.com/office/drawing/2016/ink" xmlns:am3d="http://schemas.microsoft.com/office/drawing/2017/model3d" xmlns:o="urn:schemas-microsoft-com:office:office" xmlns:oel="http://schemas.microsoft.com/office/2019/extlst" xmlns:r="http://schemas.openxmlformats.org/officeDocument/2006/relationships" xmlns:m="http://schemas.openxmlformats.org/officeDocument/2006/math" xmlns:v="urn:schemas-microsoft-com:vml" xmlns:wp14="http://schemas.microsoft.com/office/word/2010/wordprocessingDrawing" xmlns:wp="http://schemas.openxmlformats.org/drawingml/2006/wordprocessingDrawing" xmlns:w10="urn:schemas-microsoft-com:office:word" xmlns:w="http://schemas.openxmlformats.org/wordprocessingml/2006/main" xmlns:w14="http://schemas.microsoft.com/office/word/2010/wordml" xmlns:w15="http://schemas.microsoft.com/office/word/2012/wordml" xmlns:w16cex="http://schemas.microsoft.com/office/word/2018/wordml/cex" xmlns:w16cid="http://schemas.microsoft.com/office/word/2016/wordml/cid" xmlns:w16="http://schemas.microsoft.com/office/word/2018/wordml" xmlns:w16sdtdh="http://schemas.microsoft.com/office/word/2020/wordml/sdtdatahash" xmlns:w16se="http://schemas.microsoft.com/office/word/2015/wordml/symex" xmlns:wpg="http://schemas.microsoft.com/office/word/2010/wordprocessingGroup" xmlns:wpi="http://schemas.microsoft.com/office/word/2010/wordprocessingInk" xmlns:wne="http://schemas.microsoft.com/office/word/2006/wordml" xmlns:wps="http://schemas.microsoft.com/office/word/2010/wordprocessingShape" mc:Ignorable="w14 w15 w16se w16cid w16 w16cex w16sdtdh wp14">
   <w:body>
     <w:p>
       <w:pPr>
@@ -35,6 +35,234 @@
     </w:p>
     <w:p>
       <w:pPr>
+        <w:pStyle w:val="Heading1"/>
+        <w:rPr>
+          <w:lang w:val="da-DK"/>
+        </w:rPr>
+      </w:pPr>
+      <w:r>
+        <w:rPr>
+          <w:lang w:val="da-DK"/>
+        </w:rPr>
+        <w:t>Dværgene på øen</w:t>
+      </w:r>
+    </w:p>
+    <w:p>
+      <w:pPr>
+        <w:rPr>
+          <w:lang w:val="da-DK"/>
+        </w:rPr>
+      </w:pPr>
+      <w:r>
+        <w:rPr>
+          <w:lang w:val="da-DK"/>
+        </w:rPr>
+        <w:t>Stenform</w:t>
+      </w:r>
+      <w:r>
+        <w:rPr>
+          <w:lang w:val="da-DK"/>
+        </w:rPr>
+        <w:t>ernes klan</w:t>
+      </w:r>
+      <w:r>
+        <w:rPr>
+          <w:lang w:val="da-DK"/>
+        </w:rPr>
+        <w:t>.</w:t>
+      </w:r>
+      <w:r>
+        <w:rPr>
+          <w:lang w:val="da-DK"/>
+        </w:rPr>
+        <w:t xml:space="preserve"> </w:t>
+      </w:r>
+    </w:p>
+    <w:p>
+      <w:pPr>
+        <w:rPr>
+          <w:lang w:val="da-DK"/>
+        </w:rPr>
+      </w:pPr>
+      <w:r>
+        <w:rPr>
+          <w:lang w:val="da-DK"/>
+        </w:rPr>
+        <w:t>Brygmester</w:t>
+      </w:r>
+      <w:r>
+        <w:rPr>
+          <w:lang w:val="da-DK"/>
+        </w:rPr>
+        <w:t xml:space="preserve">: </w:t>
+      </w:r>
+      <w:proofErr w:type="spellStart"/>
+      <w:r>
+        <w:rPr>
+          <w:lang w:val="da-DK"/>
+        </w:rPr>
+        <w:t>Hurnar</w:t>
+      </w:r>
+      <w:proofErr w:type="spellEnd"/>
+      <w:r>
+        <w:rPr>
+          <w:lang w:val="da-DK"/>
+        </w:rPr>
+        <w:t xml:space="preserve"> Drukbryn</w:t>
+      </w:r>
+      <w:r>
+        <w:rPr>
+          <w:lang w:val="da-DK"/>
+        </w:rPr>
+        <w:t>.</w:t>
+      </w:r>
+    </w:p>
+    <w:p>
+      <w:pPr>
+        <w:rPr>
+          <w:lang w:val="da-DK"/>
+        </w:rPr>
+      </w:pPr>
+      <w:r>
+        <w:rPr>
+          <w:lang w:val="da-DK"/>
+        </w:rPr>
+        <w:t xml:space="preserve">Én gut </w:t>
+      </w:r>
+      <w:r>
+        <w:rPr>
+          <w:lang w:val="da-DK"/>
+        </w:rPr>
+        <w:t>”</w:t>
+      </w:r>
+      <w:proofErr w:type="spellStart"/>
+      <w:r>
+        <w:rPr>
+          <w:lang w:val="da-DK"/>
+        </w:rPr>
+        <w:t>Darrig</w:t>
+      </w:r>
+      <w:proofErr w:type="spellEnd"/>
+      <w:r>
+        <w:rPr>
+          <w:lang w:val="da-DK"/>
+        </w:rPr>
+        <w:t xml:space="preserve">” </w:t>
+      </w:r>
+      <w:r>
+        <w:rPr>
+          <w:lang w:val="da-DK"/>
+        </w:rPr>
+        <w:t>med smadret ankel</w:t>
+      </w:r>
+      <w:r>
+        <w:rPr>
+          <w:lang w:val="da-DK"/>
+        </w:rPr>
+        <w:t xml:space="preserve">, kræver </w:t>
+      </w:r>
+      <w:proofErr w:type="spellStart"/>
+      <w:r>
+        <w:rPr>
+          <w:lang w:val="da-DK"/>
+        </w:rPr>
+        <w:t>Lesser</w:t>
+      </w:r>
+      <w:proofErr w:type="spellEnd"/>
+      <w:r>
+        <w:rPr>
+          <w:lang w:val="da-DK"/>
+        </w:rPr>
+        <w:t xml:space="preserve"> Restoration.</w:t>
+      </w:r>
+    </w:p>
+    <w:p>
+      <w:pPr>
+        <w:rPr>
+          <w:lang w:val="da-DK"/>
+        </w:rPr>
+      </w:pPr>
+      <w:r>
+        <w:rPr>
+          <w:lang w:val="da-DK"/>
+        </w:rPr>
+        <w:t>Ung dværg kommer løbende fra bakkerne,</w:t>
+      </w:r>
+      <w:r>
+        <w:rPr>
+          <w:lang w:val="da-DK"/>
+        </w:rPr>
+        <w:t xml:space="preserve"> med en hakke over skulderen og ansigt og tøj er dækket</w:t>
+      </w:r>
+      <w:r>
+        <w:rPr>
+          <w:lang w:val="da-DK"/>
+        </w:rPr>
+        <w:t xml:space="preserve"> af jord og sod. Han råber begejstret:</w:t>
+      </w:r>
+    </w:p>
+    <w:p>
+      <w:pPr>
+        <w:jc w:val="center"/>
+        <w:rPr>
+          <w:i/>
+          <w:iCs/>
+          <w:lang w:val="da-DK"/>
+        </w:rPr>
+      </w:pPr>
+      <w:r>
+        <w:rPr>
+          <w:i/>
+          <w:iCs/>
+          <w:lang w:val="da-DK"/>
+        </w:rPr>
+        <w:t>”Vi fandt endnu en åre! Det er tredje</w:t>
+      </w:r>
+      <w:r>
+        <w:rPr>
+          <w:i/>
+          <w:iCs/>
+          <w:lang w:val="da-DK"/>
+        </w:rPr>
+        <w:t xml:space="preserve"> omgang </w:t>
+      </w:r>
+      <w:proofErr w:type="spellStart"/>
+      <w:r>
+        <w:rPr>
+          <w:i/>
+          <w:iCs/>
+          <w:lang w:val="da-DK"/>
+        </w:rPr>
+        <w:t>mithril</w:t>
+      </w:r>
+      <w:proofErr w:type="spellEnd"/>
+      <w:r>
+        <w:rPr>
+          <w:i/>
+          <w:iCs/>
+          <w:lang w:val="da-DK"/>
+        </w:rPr>
+        <w:t xml:space="preserve"> i dag!</w:t>
+      </w:r>
+      <w:r>
+        <w:rPr>
+          <w:i/>
+          <w:iCs/>
+          <w:lang w:val="da-DK"/>
+        </w:rPr>
+        <w:t xml:space="preserve"> Hey, hvem er det… Åh.</w:t>
+      </w:r>
+      <w:r>
+        <w:rPr>
+          <w:i/>
+          <w:iCs/>
+          <w:lang w:val="da-DK"/>
+        </w:rPr>
+        <w:t>”</w:t>
+      </w:r>
+    </w:p>
+    <w:p>
+      <w:pPr>
         <w:pStyle w:val="Title"/>
         <w:rPr>
           <w:lang w:val="da-DK"/>
@@ -174,31 +402,69 @@
         </w:rPr>
         <w:t xml:space="preserve">. Aboshan </w:t>
       </w:r>
+      <w:r>
+        <w:rPr>
+          <w:lang w:val="da-DK"/>
+        </w:rPr>
+        <w:t>tvinges</w:t>
+      </w:r>
+      <w:r>
+        <w:rPr>
+          <w:lang w:val="da-DK"/>
+        </w:rPr>
+        <w:t xml:space="preserve"> </w:t>
+      </w:r>
+      <w:r>
+        <w:rPr>
+          <w:lang w:val="da-DK"/>
+        </w:rPr>
+        <w:t>i konstant søvn</w:t>
+      </w:r>
+      <w:r>
+        <w:rPr>
+          <w:lang w:val="da-DK"/>
+        </w:rPr>
+        <w:t xml:space="preserve">, og </w:t>
+      </w:r>
       <w:proofErr w:type="spellStart"/>
       <w:r>
         <w:rPr>
           <w:lang w:val="da-DK"/>
         </w:rPr>
-        <w:t>tvunges</w:t>
+        <w:t>Plaro</w:t>
       </w:r>
       <w:proofErr w:type="spellEnd"/>
       <w:r>
         <w:rPr>
           <w:lang w:val="da-DK"/>
         </w:rPr>
+        <w:t xml:space="preserve"> manipulerer dens drømme for at kunne overleve. Dens drømme giver </w:t>
+      </w:r>
+      <w:proofErr w:type="spellStart"/>
+      <w:r>
+        <w:rPr>
+          <w:lang w:val="da-DK"/>
+        </w:rPr>
+        <w:t>Plaro</w:t>
+      </w:r>
+      <w:proofErr w:type="spellEnd"/>
+      <w:r>
+        <w:rPr>
+          <w:lang w:val="da-DK"/>
+        </w:rPr>
+        <w:t xml:space="preserve"> mægtige kræfter</w:t>
+      </w:r>
+      <w:r>
+        <w:rPr>
+          <w:lang w:val="da-DK"/>
+        </w:rPr>
         <w:t xml:space="preserve"> </w:t>
       </w:r>
       <w:r>
         <w:rPr>
           <w:lang w:val="da-DK"/>
         </w:rPr>
-        <w:t>i konstant søvn</w:t>
-      </w:r>
-      <w:r>
-        <w:rPr>
-          <w:lang w:val="da-DK"/>
-        </w:rPr>
-        <w:t xml:space="preserve">, og </w:t>
+        <w:t xml:space="preserve">og har beskyttet </w:t>
       </w:r>
       <w:proofErr w:type="spellStart"/>
       <w:r>
@@ -212,7 +478,20 @@
         <w:rPr>
           <w:lang w:val="da-DK"/>
         </w:rPr>
-        <w:t xml:space="preserve"> manipulerer dens drømme for at kunne overleve. Dens drømme giver </w:t>
+        <w:t>’ laboratorie fra sammensynkningen.</w:t>
+      </w:r>
+    </w:p>
+    <w:p>
+      <w:pPr>
+        <w:rPr>
+          <w:lang w:val="da-DK"/>
+        </w:rPr>
+      </w:pPr>
+      <w:r>
+        <w:rPr>
+          <w:lang w:val="da-DK"/>
+        </w:rPr>
+        <w:t xml:space="preserve">Aboshan og </w:t>
       </w:r>
       <w:proofErr w:type="spellStart"/>
       <w:r>
@@ -226,19 +505,25 @@
         <w:rPr>
           <w:lang w:val="da-DK"/>
         </w:rPr>
-        <w:t xml:space="preserve"> mægtige kræfter</w:t>
-      </w:r>
-      <w:r>
-        <w:rPr>
-          <w:lang w:val="da-DK"/>
-        </w:rPr>
         <w:t xml:space="preserve"> </w:t>
       </w:r>
       <w:r>
         <w:rPr>
           <w:lang w:val="da-DK"/>
         </w:rPr>
-        <w:t xml:space="preserve">og har beskyttet </w:t>
+        <w:t>befinder sig i de dybeste kamre</w:t>
+      </w:r>
+      <w:r>
+        <w:rPr>
+          <w:lang w:val="da-DK"/>
+        </w:rPr>
+        <w:t xml:space="preserve"> under ruinerne</w:t>
+      </w:r>
+      <w:r>
+        <w:rPr>
+          <w:lang w:val="da-DK"/>
+        </w:rPr>
+        <w:t xml:space="preserve">, hvor </w:t>
       </w:r>
       <w:proofErr w:type="spellStart"/>
       <w:r>
@@ -252,92 +537,33 @@
         <w:rPr>
           <w:lang w:val="da-DK"/>
         </w:rPr>
-        <w:t>’ laboratorie fra sammensynkningen.</w:t>
-      </w:r>
-    </w:p>
-    <w:p>
-      <w:pPr>
-        <w:rPr>
-          <w:lang w:val="da-DK"/>
-        </w:rPr>
-      </w:pPr>
-      <w:r>
-        <w:rPr>
-          <w:lang w:val="da-DK"/>
-        </w:rPr>
-        <w:t xml:space="preserve">Aboshan og </w:t>
+        <w:t xml:space="preserve"> </w:t>
+      </w:r>
+    </w:p>
+    <w:p>
+      <w:pPr>
+        <w:pStyle w:val="Heading2"/>
+      </w:pPr>
+      <w:r>
+        <w:t>Hex area of effect: A</w:t>
+      </w:r>
+      <w:r>
+        <w:t xml:space="preserve">bjuration </w:t>
       </w:r>
       <w:proofErr w:type="spellStart"/>
       <w:r>
-        <w:rPr>
-          <w:lang w:val="da-DK"/>
-        </w:rPr>
-        <w:t>Plaro</w:t>
+        <w:t>og</w:t>
       </w:r>
       <w:proofErr w:type="spellEnd"/>
       <w:r>
-        <w:rPr>
-          <w:lang w:val="da-DK"/>
-        </w:rPr>
         <w:t xml:space="preserve"> </w:t>
       </w:r>
-      <w:r>
-        <w:rPr>
-          <w:lang w:val="da-DK"/>
-        </w:rPr>
-        <w:t>befinder sig i de dybeste kamre</w:t>
-      </w:r>
-      <w:r>
-        <w:rPr>
-          <w:lang w:val="da-DK"/>
-        </w:rPr>
-        <w:t xml:space="preserve"> under ruinerne</w:t>
-      </w:r>
-      <w:r>
-        <w:rPr>
-          <w:lang w:val="da-DK"/>
-        </w:rPr>
-        <w:t xml:space="preserve">, hvor </w:t>
-      </w:r>
       <w:proofErr w:type="spellStart"/>
       <w:r>
-        <w:rPr>
-          <w:lang w:val="da-DK"/>
-        </w:rPr>
-        <w:t>Plaro</w:t>
+        <w:t>Illussion</w:t>
       </w:r>
       <w:proofErr w:type="spellEnd"/>
       <w:r>
-        <w:rPr>
-          <w:lang w:val="da-DK"/>
-        </w:rPr>
-        <w:t xml:space="preserve"> </w:t>
-      </w:r>
-    </w:p>
-    <w:p>
-      <w:pPr>
-        <w:pStyle w:val="Heading2"/>
-      </w:pPr>
-      <w:r>
-        <w:t>Hex area of effect: A</w:t>
-      </w:r>
-      <w:r>
-        <w:t xml:space="preserve">bjuration </w:t>
-      </w:r>
-      <w:proofErr w:type="spellStart"/>
-      <w:r>
-        <w:t>og</w:t>
-      </w:r>
-      <w:proofErr w:type="spellEnd"/>
-      <w:r>
-        <w:t xml:space="preserve"> </w:t>
-      </w:r>
-      <w:proofErr w:type="spellStart"/>
-      <w:r>
-        <w:t>Illussion</w:t>
-      </w:r>
-      <w:proofErr w:type="spellEnd"/>
-      <w:r>
         <w:t xml:space="preserve"> fallout</w:t>
       </w:r>
     </w:p>
@@ -354,14 +580,12 @@
         </w:rPr>
         <w:t xml:space="preserve">Hvis man forsøger at </w:t>
       </w:r>
-      <w:proofErr w:type="gramStart"/>
-      <w:r>
-        <w:rPr>
-          <w:lang w:val="da-DK"/>
-        </w:rPr>
-        <w:t>cast</w:t>
-      </w:r>
-      <w:proofErr w:type="gramEnd"/>
+      <w:r>
+        <w:rPr>
+          <w:lang w:val="da-DK"/>
+        </w:rPr>
+        <w:t>kaste</w:t>
+      </w:r>
       <w:r>
         <w:rPr>
           <w:lang w:val="da-DK"/>
@@ -479,6 +703,13 @@
           <w:t>Wild Magic</w:t>
         </w:r>
       </w:hyperlink>
+      <w:r>
+        <w:rPr>
+          <w:rStyle w:val="Hyperlink"/>
+          <w:lang w:val="da-DK"/>
+        </w:rPr>
+        <w:t>.</w:t>
+      </w:r>
     </w:p>
     <w:p>
       <w:pPr>
@@ -781,6 +1012,7 @@
         <w:rPr>
           <w:lang w:val="da-DK"/>
         </w:rPr>
+        <w:lastRenderedPageBreak/>
         <w:t>Toppen af ruinerne</w:t>
       </w:r>
     </w:p>
@@ -796,6 +1028,26 @@
           <w:lang w:val="da-DK"/>
         </w:rPr>
         <w:t>Krabbe kongens hule</w:t>
+      </w:r>
+      <w:r>
+        <w:rPr>
+          <w:lang w:val="da-DK"/>
+        </w:rPr>
+        <w:t xml:space="preserve"> [Spillerne har besejret krabberne og </w:t>
+      </w:r>
+      <w:proofErr w:type="spellStart"/>
+      <w:r>
+        <w:rPr>
+          <w:lang w:val="da-DK"/>
+        </w:rPr>
+        <w:t>lootet</w:t>
+      </w:r>
+      <w:proofErr w:type="spellEnd"/>
+      <w:r>
+        <w:rPr>
+          <w:lang w:val="da-DK"/>
+        </w:rPr>
+        <w:t>]</w:t>
       </w:r>
     </w:p>
     <w:p>
@@ -924,7 +1176,6 @@
         <w:rPr>
           <w:strike/>
         </w:rPr>
-        <w:lastRenderedPageBreak/>
         <w:t>Dread Helm</w:t>
       </w:r>
     </w:p>
@@ -1261,11 +1512,13 @@
           <w:numId w:val="11"/>
         </w:numPr>
         <w:rPr>
-          <w:lang w:val="da-DK"/>
-        </w:rPr>
-      </w:pPr>
-      <w:r>
-        <w:rPr>
+          <w:strike/>
+          <w:lang w:val="da-DK"/>
+        </w:rPr>
+      </w:pPr>
+      <w:r>
+        <w:rPr>
+          <w:strike/>
           <w:lang w:val="da-DK"/>
         </w:rPr>
         <w:t xml:space="preserve">6x </w:t>
@@ -1273,6 +1526,7 @@
       <w:proofErr w:type="spellStart"/>
       <w:r>
         <w:rPr>
+          <w:strike/>
           <w:lang w:val="da-DK"/>
         </w:rPr>
         <w:t>Spider</w:t>
@@ -1280,6 +1534,7 @@
       <w:proofErr w:type="spellEnd"/>
       <w:r>
         <w:rPr>
+          <w:strike/>
           <w:lang w:val="da-DK"/>
         </w:rPr>
         <w:t xml:space="preserve"> </w:t>
@@ -1287,6 +1542,7 @@
       <w:proofErr w:type="spellStart"/>
       <w:r>
         <w:rPr>
+          <w:strike/>
           <w:lang w:val="da-DK"/>
         </w:rPr>
         <w:t>Crab</w:t>
@@ -1301,11 +1557,13 @@
           <w:numId w:val="11"/>
         </w:numPr>
         <w:rPr>
-          <w:lang w:val="da-DK"/>
-        </w:rPr>
-      </w:pPr>
-      <w:r>
-        <w:rPr>
+          <w:strike/>
+          <w:lang w:val="da-DK"/>
+        </w:rPr>
+      </w:pPr>
+      <w:r>
+        <w:rPr>
+          <w:strike/>
           <w:lang w:val="da-DK"/>
         </w:rPr>
         <w:t xml:space="preserve">2x </w:t>
@@ -1313,6 +1571,7 @@
       <w:proofErr w:type="spellStart"/>
       <w:r>
         <w:rPr>
+          <w:strike/>
           <w:lang w:val="da-DK"/>
         </w:rPr>
         <w:t>Dire</w:t>
@@ -1320,6 +1579,7 @@
       <w:proofErr w:type="spellEnd"/>
       <w:r>
         <w:rPr>
+          <w:strike/>
           <w:lang w:val="da-DK"/>
         </w:rPr>
         <w:t xml:space="preserve"> </w:t>
@@ -1327,6 +1587,7 @@
       <w:proofErr w:type="spellStart"/>
       <w:r>
         <w:rPr>
+          <w:strike/>
           <w:lang w:val="da-DK"/>
         </w:rPr>
         <w:t>Crab</w:t>
@@ -1341,11 +1602,13 @@
           <w:numId w:val="11"/>
         </w:numPr>
         <w:rPr>
-          <w:lang w:val="da-DK"/>
-        </w:rPr>
-      </w:pPr>
-      <w:r>
-        <w:rPr>
+          <w:strike/>
+          <w:lang w:val="da-DK"/>
+        </w:rPr>
+      </w:pPr>
+      <w:r>
+        <w:rPr>
+          <w:strike/>
           <w:lang w:val="da-DK"/>
         </w:rPr>
         <w:t>Kongekrabben (</w:t>
@@ -1354,6 +1617,7 @@
         <w:r>
           <w:rPr>
             <w:rStyle w:val="Hyperlink"/>
+            <w:strike/>
             <w:lang w:val="da-DK"/>
           </w:rPr>
           <w:t xml:space="preserve">Giant </w:t>
@@ -1362,6 +1626,7 @@
         <w:r>
           <w:rPr>
             <w:rStyle w:val="Hyperlink"/>
+            <w:strike/>
             <w:lang w:val="da-DK"/>
           </w:rPr>
           <w:t>Crab</w:t>
@@ -1370,24 +1635,28 @@
       </w:hyperlink>
       <w:r>
         <w:rPr>
+          <w:strike/>
           <w:lang w:val="da-DK"/>
         </w:rPr>
         <w:t>)</w:t>
       </w:r>
       <w:r>
         <w:rPr>
+          <w:strike/>
           <w:lang w:val="da-DK"/>
         </w:rPr>
         <w:t xml:space="preserve"> </w:t>
       </w:r>
       <w:r>
         <w:rPr>
+          <w:strike/>
           <w:lang w:val="da-DK"/>
         </w:rPr>
         <w:t>7</w:t>
       </w:r>
       <w:r>
         <w:rPr>
+          <w:strike/>
           <w:lang w:val="da-DK"/>
         </w:rPr>
         <w:t xml:space="preserve"> INT</w:t>
@@ -1410,6 +1679,7 @@
     <w:p>
       <w:pPr>
         <w:rPr>
+          <w:color w:val="FF0000"/>
           <w:lang w:val="da-DK"/>
         </w:rPr>
       </w:pPr>
@@ -1435,10 +1705,18 @@
         <w:rPr>
           <w:lang w:val="da-DK"/>
         </w:rPr>
-        <w:t xml:space="preserve"> Går man </w:t>
-      </w:r>
-      <w:r>
-        <w:rPr>
+        <w:t xml:space="preserve"> </w:t>
+      </w:r>
+      <w:r>
+        <w:rPr>
+          <w:color w:val="FF0000"/>
+          <w:lang w:val="da-DK"/>
+        </w:rPr>
+        <w:t xml:space="preserve">Går man </w:t>
+      </w:r>
+      <w:r>
+        <w:rPr>
+          <w:color w:val="FF0000"/>
           <w:lang w:val="da-DK"/>
         </w:rPr>
         <w:t xml:space="preserve">ud af tårnet DC 17 </w:t>
@@ -1446,6 +1724,7 @@
       <w:proofErr w:type="spellStart"/>
       <w:r>
         <w:rPr>
+          <w:color w:val="FF0000"/>
           <w:lang w:val="da-DK"/>
         </w:rPr>
         <w:t>Athletics</w:t>
@@ -1453,6 +1732,7 @@
       <w:proofErr w:type="spellEnd"/>
       <w:r>
         <w:rPr>
+          <w:color w:val="FF0000"/>
           <w:lang w:val="da-DK"/>
         </w:rPr>
         <w:t xml:space="preserve"> eller blive fanget vandstråle og skyllet op til overfladen.</w:t>
@@ -1505,7 +1785,43 @@
         <w:rPr>
           <w:lang w:val="da-DK"/>
         </w:rPr>
-        <w:t>Går mand ind i energihvirvlen, kast 1d4:</w:t>
+        <w:t>Går mand ind i energihvirvlen</w:t>
+      </w:r>
+      <w:r>
+        <w:rPr>
+          <w:lang w:val="da-DK"/>
+        </w:rPr>
+        <w:t xml:space="preserve"> bliver man skudt ned i tårnet og</w:t>
+      </w:r>
+      <w:r>
+        <w:rPr>
+          <w:lang w:val="da-DK"/>
+        </w:rPr>
+        <w:t xml:space="preserve"> </w:t>
+      </w:r>
+      <w:r>
+        <w:rPr>
+          <w:lang w:val="da-DK"/>
+        </w:rPr>
+        <w:t>(</w:t>
+      </w:r>
+      <w:r>
+        <w:rPr>
+          <w:lang w:val="da-DK"/>
+        </w:rPr>
+        <w:t>kast 1d4</w:t>
+      </w:r>
+      <w:r>
+        <w:rPr>
+          <w:lang w:val="da-DK"/>
+        </w:rPr>
+        <w:t>)</w:t>
+      </w:r>
+      <w:r>
+        <w:rPr>
+          <w:lang w:val="da-DK"/>
+        </w:rPr>
+        <w:t>:</w:t>
       </w:r>
     </w:p>
     <w:p>
@@ -1722,30 +2038,68 @@
           <w:ilvl w:val="1"/>
           <w:numId w:val="10"/>
         </w:numPr>
-      </w:pPr>
-      <w:proofErr w:type="gramStart"/>
-      <w:r>
-        <w:t>Plus</w:t>
-      </w:r>
-      <w:proofErr w:type="gramEnd"/>
-      <w:r>
-        <w:t xml:space="preserve"> 1d4 </w:t>
+        <w:rPr>
+          <w:lang w:val="da-DK"/>
+        </w:rPr>
+      </w:pPr>
+      <w:r>
+        <w:rPr>
+          <w:lang w:val="da-DK"/>
+        </w:rPr>
+        <w:t xml:space="preserve">Plus 1d4 til </w:t>
       </w:r>
       <w:proofErr w:type="spellStart"/>
       <w:r>
-        <w:t>til</w:t>
+        <w:rPr>
+          <w:lang w:val="da-DK"/>
+        </w:rPr>
+        <w:t>spell</w:t>
       </w:r>
       <w:proofErr w:type="spellEnd"/>
       <w:r>
-        <w:t xml:space="preserve"> spell attack</w:t>
-      </w:r>
-      <w:r>
-        <w:t>s</w:t>
-      </w:r>
-      <w:r>
-        <w:t xml:space="preserve"> rolls</w:t>
-      </w:r>
-      <w:r>
+        <w:rPr>
+          <w:lang w:val="da-DK"/>
+        </w:rPr>
+        <w:t xml:space="preserve"> </w:t>
+      </w:r>
+      <w:proofErr w:type="spellStart"/>
+      <w:r>
+        <w:rPr>
+          <w:lang w:val="da-DK"/>
+        </w:rPr>
+        <w:t>attacks</w:t>
+      </w:r>
+      <w:proofErr w:type="spellEnd"/>
+      <w:r>
+        <w:rPr>
+          <w:lang w:val="da-DK"/>
+        </w:rPr>
+        <w:t xml:space="preserve"> </w:t>
+      </w:r>
+      <w:proofErr w:type="spellStart"/>
+      <w:r>
+        <w:rPr>
+          <w:lang w:val="da-DK"/>
+        </w:rPr>
+        <w:t>rolls</w:t>
+      </w:r>
+      <w:proofErr w:type="spellEnd"/>
+      <w:r>
+        <w:rPr>
+          <w:lang w:val="da-DK"/>
+        </w:rPr>
+        <w:t>, eller +5 speed hvis du</w:t>
+      </w:r>
+      <w:r>
+        <w:rPr>
+          <w:lang w:val="da-DK"/>
+        </w:rPr>
+        <w:t xml:space="preserve"> ikke kan magi</w:t>
+      </w:r>
+      <w:r>
+        <w:rPr>
+          <w:lang w:val="da-DK"/>
+        </w:rPr>
         <w:t>.</w:t>
       </w:r>
     </w:p>
@@ -1849,6 +2203,7 @@
         <w:rPr>
           <w:lang w:val="da-DK"/>
         </w:rPr>
+        <w:lastRenderedPageBreak/>
         <w:t>Sirener</w:t>
       </w:r>
       <w:r>
@@ -1912,6 +2267,222 @@
       </w:r>
       <w:r>
         <w:t>.</w:t>
+      </w:r>
+    </w:p>
+    <w:p>
+      <w:pPr>
+        <w:pStyle w:val="ListParagraph"/>
+        <w:numPr>
+          <w:ilvl w:val="1"/>
+          <w:numId w:val="8"/>
+        </w:numPr>
+        <w:rPr>
+          <w:lang w:val="da-DK"/>
+        </w:rPr>
+      </w:pPr>
+      <w:r>
+        <w:rPr>
+          <w:lang w:val="da-DK"/>
+        </w:rPr>
+        <w:t>Zombie ændringer:</w:t>
+      </w:r>
+      <w:r>
+        <w:rPr>
+          <w:lang w:val="da-DK"/>
+        </w:rPr>
+        <w:br/>
+      </w:r>
+      <w:proofErr w:type="spellStart"/>
+      <w:r>
+        <w:rPr>
+          <w:lang w:val="da-DK"/>
+        </w:rPr>
+        <w:t>Undead</w:t>
+      </w:r>
+      <w:proofErr w:type="spellEnd"/>
+      <w:r>
+        <w:rPr>
+          <w:lang w:val="da-DK"/>
+        </w:rPr>
+        <w:t xml:space="preserve"> </w:t>
+      </w:r>
+      <w:proofErr w:type="spellStart"/>
+      <w:r>
+        <w:rPr>
+          <w:lang w:val="da-DK"/>
+        </w:rPr>
+        <w:t>Fortitude</w:t>
+      </w:r>
+      <w:proofErr w:type="spellEnd"/>
+      <w:r>
+        <w:rPr>
+          <w:lang w:val="da-DK"/>
+        </w:rPr>
+        <w:t xml:space="preserve"> =&gt; </w:t>
+      </w:r>
+      <w:proofErr w:type="spellStart"/>
+      <w:r>
+        <w:rPr>
+          <w:lang w:val="da-DK"/>
+        </w:rPr>
+        <w:t>Reaction</w:t>
+      </w:r>
+      <w:proofErr w:type="spellEnd"/>
+      <w:r>
+        <w:rPr>
+          <w:lang w:val="da-DK"/>
+        </w:rPr>
+        <w:t xml:space="preserve"> hvis </w:t>
+      </w:r>
+      <w:r>
+        <w:rPr>
+          <w:lang w:val="da-DK"/>
+        </w:rPr>
+        <w:t>reduceres</w:t>
+      </w:r>
+      <w:r>
+        <w:rPr>
+          <w:lang w:val="da-DK"/>
+        </w:rPr>
+        <w:t xml:space="preserve"> 0 HP af magi (inkl. Magisk våben), </w:t>
+      </w:r>
+      <w:r>
+        <w:rPr>
+          <w:lang w:val="da-DK"/>
+        </w:rPr>
+        <w:t xml:space="preserve">DC 10 CON </w:t>
+      </w:r>
+      <w:r>
+        <w:rPr>
+          <w:lang w:val="da-DK"/>
+        </w:rPr>
+        <w:t>få 1 HP</w:t>
+      </w:r>
+      <w:r>
+        <w:rPr>
+          <w:lang w:val="da-DK"/>
+        </w:rPr>
+        <w:t xml:space="preserve"> og </w:t>
+      </w:r>
+      <w:r>
+        <w:rPr>
+          <w:lang w:val="da-DK"/>
+        </w:rPr>
+        <w:t xml:space="preserve">kan lave et angreb med </w:t>
+      </w:r>
+      <w:proofErr w:type="spellStart"/>
+      <w:r>
+        <w:rPr>
+          <w:lang w:val="da-DK"/>
+        </w:rPr>
+        <w:t>advantage</w:t>
+      </w:r>
+      <w:proofErr w:type="spellEnd"/>
+      <w:r>
+        <w:rPr>
+          <w:lang w:val="da-DK"/>
+        </w:rPr>
+        <w:t>.</w:t>
+      </w:r>
+      <w:r>
+        <w:rPr>
+          <w:lang w:val="da-DK"/>
+        </w:rPr>
+        <w:t xml:space="preserve"> </w:t>
+      </w:r>
+      <w:r>
+        <w:rPr>
+          <w:lang w:val="da-DK"/>
+        </w:rPr>
+        <w:br/>
+      </w:r>
+      <w:proofErr w:type="spellStart"/>
+      <w:r>
+        <w:rPr>
+          <w:lang w:val="da-DK"/>
+        </w:rPr>
+        <w:t>Sudden</w:t>
+      </w:r>
+      <w:proofErr w:type="spellEnd"/>
+      <w:r>
+        <w:rPr>
+          <w:lang w:val="da-DK"/>
+        </w:rPr>
+        <w:t xml:space="preserve"> Lunge =&gt; Som normalt, men </w:t>
+      </w:r>
+      <w:proofErr w:type="spellStart"/>
+      <w:r>
+        <w:rPr>
+          <w:lang w:val="da-DK"/>
+        </w:rPr>
+        <w:t>teleporterer</w:t>
+      </w:r>
+      <w:proofErr w:type="spellEnd"/>
+      <w:r>
+        <w:rPr>
+          <w:lang w:val="da-DK"/>
+        </w:rPr>
+        <w:t xml:space="preserve"> til det felt person forsøgte at bevæge sig ind i og forsøger at </w:t>
+      </w:r>
+      <w:proofErr w:type="spellStart"/>
+      <w:r>
+        <w:rPr>
+          <w:lang w:val="da-DK"/>
+        </w:rPr>
+        <w:t>Grapple</w:t>
+      </w:r>
+      <w:proofErr w:type="spellEnd"/>
+      <w:r>
+        <w:rPr>
+          <w:lang w:val="da-DK"/>
+        </w:rPr>
+        <w:t>.</w:t>
+      </w:r>
+      <w:r>
+        <w:rPr>
+          <w:lang w:val="da-DK"/>
+        </w:rPr>
+        <w:br/>
+      </w:r>
+      <w:r>
+        <w:rPr>
+          <w:lang w:val="da-DK"/>
+        </w:rPr>
+        <w:t xml:space="preserve">(Kun zombies): </w:t>
+      </w:r>
+      <w:r>
+        <w:rPr>
+          <w:lang w:val="da-DK"/>
+        </w:rPr>
+        <w:t xml:space="preserve">Start tur </w:t>
+      </w:r>
+      <w:proofErr w:type="spellStart"/>
+      <w:r>
+        <w:rPr>
+          <w:lang w:val="da-DK"/>
+        </w:rPr>
+        <w:t>grapple</w:t>
+      </w:r>
+      <w:proofErr w:type="spellEnd"/>
+      <w:r>
+        <w:rPr>
+          <w:lang w:val="da-DK"/>
+        </w:rPr>
+        <w:t xml:space="preserve">, DC 10 CON eller mist laveste </w:t>
+      </w:r>
+      <w:proofErr w:type="spellStart"/>
+      <w:r>
+        <w:rPr>
+          <w:lang w:val="da-DK"/>
+        </w:rPr>
+        <w:t>spell</w:t>
+      </w:r>
+      <w:proofErr w:type="spellEnd"/>
+      <w:r>
+        <w:rPr>
+          <w:lang w:val="da-DK"/>
+        </w:rPr>
+        <w:t xml:space="preserve"> slot.</w:t>
       </w:r>
     </w:p>
     <w:p>
@@ -2227,53 +2798,7 @@
               <w:rPr>
                 <w:lang w:val="da-DK"/>
               </w:rPr>
-              <w:t xml:space="preserve"> Start tur </w:t>
-            </w:r>
-            <w:proofErr w:type="spellStart"/>
-            <w:r>
-              <w:rPr>
-                <w:lang w:val="da-DK"/>
-              </w:rPr>
-              <w:t>grapple</w:t>
-            </w:r>
-            <w:proofErr w:type="spellEnd"/>
-            <w:r>
-              <w:rPr>
-                <w:lang w:val="da-DK"/>
-              </w:rPr>
-              <w:t xml:space="preserve">, </w:t>
-            </w:r>
-            <w:r>
-              <w:rPr>
-                <w:lang w:val="da-DK"/>
-              </w:rPr>
-              <w:t xml:space="preserve">DC 10 CON eller mist </w:t>
-            </w:r>
-            <w:r>
-              <w:rPr>
-                <w:lang w:val="da-DK"/>
-              </w:rPr>
-              <w:t xml:space="preserve">laveste </w:t>
-            </w:r>
-            <w:proofErr w:type="spellStart"/>
-            <w:r>
-              <w:rPr>
-                <w:lang w:val="da-DK"/>
-              </w:rPr>
-              <w:t>spell</w:t>
-            </w:r>
-            <w:proofErr w:type="spellEnd"/>
-            <w:r>
-              <w:rPr>
-                <w:lang w:val="da-DK"/>
-              </w:rPr>
-              <w:t xml:space="preserve"> slot</w:t>
-            </w:r>
-            <w:r>
-              <w:rPr>
-                <w:lang w:val="da-DK"/>
-              </w:rPr>
-              <w:t>.</w:t>
+              <w:t xml:space="preserve"> </w:t>
             </w:r>
           </w:p>
         </w:tc>
@@ -2364,7 +2889,6 @@
               <w:rPr>
                 <w:lang w:val="da-DK"/>
               </w:rPr>
-              <w:lastRenderedPageBreak/>
               <w:t>3</w:t>
             </w:r>
           </w:p>
@@ -2376,12 +2900,14 @@
           <w:p>
             <w:pPr>
               <w:rPr>
+                <w:strike/>
                 <w:lang w:val="da-DK"/>
               </w:rPr>
             </w:pPr>
             <w:proofErr w:type="spellStart"/>
             <w:r>
               <w:rPr>
+                <w:strike/>
                 <w:lang w:val="da-DK"/>
               </w:rPr>
               <w:t>Arcane</w:t>
@@ -2389,18 +2915,21 @@
             <w:proofErr w:type="spellEnd"/>
             <w:r>
               <w:rPr>
+                <w:strike/>
                 <w:lang w:val="da-DK"/>
               </w:rPr>
               <w:t xml:space="preserve"> Lock </w:t>
             </w:r>
             <w:r>
               <w:rPr>
+                <w:strike/>
                 <w:lang w:val="da-DK"/>
               </w:rPr>
               <w:t xml:space="preserve">dør </w:t>
             </w:r>
             <w:r>
               <w:rPr>
+                <w:strike/>
                 <w:lang w:val="da-DK"/>
               </w:rPr>
               <w:t xml:space="preserve">DC 23: Fanget </w:t>
@@ -2410,6 +2939,7 @@
               <w:r>
                 <w:rPr>
                   <w:rStyle w:val="Hyperlink"/>
+                  <w:strike/>
                   <w:lang w:val="da-DK"/>
                 </w:rPr>
                 <w:t>Clot</w:t>
@@ -2418,39 +2948,88 @@
             </w:hyperlink>
             <w:r>
               <w:rPr>
-                <w:lang w:val="da-DK"/>
-              </w:rPr>
-              <w:t xml:space="preserve">, 2x  </w:t>
-            </w:r>
-            <w:hyperlink r:id="rId12" w:history="1">
-              <w:r>
-                <w:rPr>
-                  <w:rStyle w:val="Hyperlink"/>
-                  <w:lang w:val="da-DK"/>
-                </w:rPr>
-                <w:t>zombies</w:t>
-              </w:r>
-            </w:hyperlink>
-            <w:r>
-              <w:rPr>
+                <w:strike/>
+                <w:lang w:val="da-DK"/>
+              </w:rPr>
+              <w:t>, 2x</w:t>
+            </w:r>
+            <w:r>
+              <w:rPr>
+                <w:strike/>
+                <w:lang w:val="da-DK"/>
+              </w:rPr>
+              <w:t xml:space="preserve"> </w:t>
+            </w:r>
+            <w:proofErr w:type="spellStart"/>
+            <w:r>
+              <w:rPr>
+                <w:strike/>
+                <w:lang w:val="da-DK"/>
+              </w:rPr>
+              <w:t>Gravehound</w:t>
+            </w:r>
+            <w:proofErr w:type="spellEnd"/>
+            <w:r>
+              <w:rPr>
+                <w:strike/>
+                <w:lang w:val="da-DK"/>
+              </w:rPr>
+              <w:t>, 1x</w:t>
+            </w:r>
+            <w:r>
+              <w:rPr>
+                <w:strike/>
+                <w:lang w:val="da-DK"/>
+              </w:rPr>
+              <w:t xml:space="preserve"> </w:t>
+            </w:r>
+            <w:proofErr w:type="spellStart"/>
+            <w:r>
+              <w:rPr>
+                <w:strike/>
+                <w:lang w:val="da-DK"/>
+              </w:rPr>
+              <w:t>Burs</w:t>
+            </w:r>
+            <w:r>
+              <w:rPr>
+                <w:strike/>
+                <w:lang w:val="da-DK"/>
+              </w:rPr>
+              <w:t>t</w:t>
+            </w:r>
+            <w:r>
+              <w:rPr>
+                <w:strike/>
+                <w:lang w:val="da-DK"/>
+              </w:rPr>
+              <w:t>er</w:t>
+            </w:r>
+            <w:proofErr w:type="spellEnd"/>
+            <w:r>
+              <w:rPr>
+                <w:strike/>
                 <w:lang w:val="da-DK"/>
               </w:rPr>
               <w:t>. Fejl</w:t>
             </w:r>
             <w:r>
               <w:rPr>
+                <w:strike/>
                 <w:lang w:val="da-DK"/>
               </w:rPr>
               <w:t xml:space="preserve"> åben dør</w:t>
             </w:r>
             <w:r>
               <w:rPr>
+                <w:strike/>
                 <w:lang w:val="da-DK"/>
               </w:rPr>
               <w:t>:</w:t>
             </w:r>
             <w:r>
               <w:rPr>
+                <w:strike/>
                 <w:lang w:val="da-DK"/>
               </w:rPr>
               <w:t xml:space="preserve"> Mist 1 hit </w:t>
@@ -2458,21 +3037,45 @@
             <w:proofErr w:type="spellStart"/>
             <w:r>
               <w:rPr>
+                <w:strike/>
                 <w:lang w:val="da-DK"/>
               </w:rPr>
               <w:t>dice</w:t>
             </w:r>
             <w:proofErr w:type="spellEnd"/>
-          </w:p>
-          <w:p>
-            <w:pPr>
-              <w:rPr>
-                <w:lang w:val="da-DK"/>
-              </w:rPr>
-            </w:pPr>
+            <w:r>
+              <w:rPr>
+                <w:strike/>
+                <w:lang w:val="da-DK"/>
+              </w:rPr>
+              <w:t xml:space="preserve">. </w:t>
+            </w:r>
             <w:proofErr w:type="spellStart"/>
             <w:r>
               <w:rPr>
+                <w:strike/>
+                <w:lang w:val="da-DK"/>
+              </w:rPr>
+              <w:t>Clot</w:t>
+            </w:r>
+            <w:proofErr w:type="spellEnd"/>
+            <w:r>
+              <w:rPr>
+                <w:strike/>
+                <w:lang w:val="da-DK"/>
+              </w:rPr>
+              <w:t xml:space="preserve">: </w:t>
+            </w:r>
+          </w:p>
+          <w:p>
+            <w:pPr>
+              <w:rPr>
+                <w:lang w:val="da-DK"/>
+              </w:rPr>
+            </w:pPr>
+            <w:proofErr w:type="spellStart"/>
+            <w:r>
+              <w:rPr>
                 <w:lang w:val="da-DK"/>
               </w:rPr>
               <w:t>Chimera</w:t>
@@ -2497,16 +3100,36 @@
               <w:t xml:space="preserve"> PC</w:t>
             </w:r>
           </w:p>
+          <w:p>
+            <w:pPr>
+              <w:rPr>
+                <w:lang w:val="da-DK"/>
+              </w:rPr>
+            </w:pPr>
+            <w:r>
+              <w:rPr>
+                <w:lang w:val="da-DK"/>
+              </w:rPr>
+              <w:t>Svært komme næste etage</w:t>
+            </w:r>
+          </w:p>
         </w:tc>
         <w:tc>
           <w:tcPr>
             <w:tcW w:w="4246" w:type="dxa"/>
           </w:tcPr>
           <w:p>
+            <w:pPr>
+              <w:rPr>
+                <w:strike/>
+                <w:lang w:val="da-DK"/>
+              </w:rPr>
+            </w:pPr>
             <w:r>
               <w:rPr>
                 <w:i/>
                 <w:iCs/>
+                <w:strike/>
               </w:rPr>
               <w:t xml:space="preserve">Wand of </w:t>
             </w:r>
@@ -2514,41 +3137,141 @@
               <w:rPr>
                 <w:i/>
                 <w:iCs/>
+                <w:strike/>
               </w:rPr>
               <w:t>Summon Dead</w:t>
             </w:r>
             <w:r>
-              <w:t>: 1 Charge per long rest</w:t>
-            </w:r>
-            <w:r>
-              <w:t xml:space="preserve">, </w:t>
+              <w:rPr>
+                <w:strike/>
+              </w:rPr>
+              <w:t xml:space="preserve">: </w:t>
+            </w:r>
+            <w:r>
+              <w:rPr>
+                <w:strike/>
+              </w:rPr>
+              <w:t>5</w:t>
+            </w:r>
+            <w:r>
+              <w:rPr>
+                <w:strike/>
+              </w:rPr>
+              <w:t xml:space="preserve"> Charge</w:t>
+            </w:r>
+            <w:r>
+              <w:rPr>
+                <w:strike/>
+              </w:rPr>
+              <w:t>s</w:t>
+            </w:r>
+            <w:r>
+              <w:rPr>
+                <w:strike/>
+              </w:rPr>
+              <w:t>.</w:t>
+            </w:r>
+            <w:r>
+              <w:rPr>
+                <w:strike/>
+              </w:rPr>
+              <w:t xml:space="preserve"> </w:t>
+            </w:r>
+            <w:r>
+              <w:rPr>
+                <w:strike/>
+                <w:lang w:val="da-DK"/>
+              </w:rPr>
+              <w:t xml:space="preserve">Kan </w:t>
             </w:r>
             <w:proofErr w:type="spellStart"/>
             <w:r>
-              <w:t>kræver</w:t>
+              <w:rPr>
+                <w:strike/>
+                <w:lang w:val="da-DK"/>
+              </w:rPr>
+              <w:t>regain</w:t>
             </w:r>
             <w:proofErr w:type="spellEnd"/>
             <w:r>
+              <w:rPr>
+                <w:strike/>
+                <w:lang w:val="da-DK"/>
+              </w:rPr>
+              <w:t xml:space="preserve"> charge ved at </w:t>
+            </w:r>
+            <w:r>
+              <w:rPr>
+                <w:strike/>
+                <w:lang w:val="da-DK"/>
+              </w:rPr>
+              <w:t xml:space="preserve">bruge </w:t>
+            </w:r>
+            <w:r>
+              <w:rPr>
+                <w:strike/>
+                <w:lang w:val="da-DK"/>
+              </w:rPr>
+              <w:t xml:space="preserve">4 hit </w:t>
+            </w:r>
+            <w:proofErr w:type="spellStart"/>
+            <w:r>
+              <w:rPr>
+                <w:strike/>
+                <w:lang w:val="da-DK"/>
+              </w:rPr>
+              <w:t>dice</w:t>
+            </w:r>
+            <w:proofErr w:type="spellEnd"/>
+            <w:r>
+              <w:rPr>
+                <w:strike/>
+                <w:lang w:val="da-DK"/>
+              </w:rPr>
               <w:t xml:space="preserve"> </w:t>
             </w:r>
+            <w:r>
+              <w:rPr>
+                <w:strike/>
+                <w:lang w:val="da-DK"/>
+              </w:rPr>
+              <w:t xml:space="preserve">uden at heale </w:t>
+            </w:r>
+            <w:r>
+              <w:rPr>
+                <w:strike/>
+                <w:lang w:val="da-DK"/>
+              </w:rPr>
+              <w:t xml:space="preserve">til </w:t>
+            </w:r>
             <w:proofErr w:type="spellStart"/>
             <w:r>
-              <w:t>yderligere</w:t>
+              <w:rPr>
+                <w:strike/>
+                <w:lang w:val="da-DK"/>
+              </w:rPr>
+              <w:t>wanden</w:t>
             </w:r>
             <w:proofErr w:type="spellEnd"/>
             <w:r>
-              <w:t xml:space="preserve"> 1 hit dice.</w:t>
-            </w:r>
-          </w:p>
-          <w:p>
-            <w:pPr>
-              <w:rPr>
+              <w:rPr>
+                <w:strike/>
+                <w:lang w:val="da-DK"/>
+              </w:rPr>
+              <w:t>.</w:t>
+            </w:r>
+          </w:p>
+          <w:p>
+            <w:pPr>
+              <w:rPr>
+                <w:strike/>
                 <w:lang w:val="da-DK"/>
               </w:rPr>
             </w:pPr>
             <w:proofErr w:type="spellStart"/>
             <w:r>
               <w:rPr>
+                <w:strike/>
                 <w:lang w:val="da-DK"/>
               </w:rPr>
               <w:t>Wand</w:t>
@@ -2556,12 +3279,14 @@
             <w:proofErr w:type="spellEnd"/>
             <w:r>
               <w:rPr>
+                <w:strike/>
                 <w:lang w:val="da-DK"/>
               </w:rPr>
               <w:t xml:space="preserve"> er </w:t>
             </w:r>
             <w:r>
               <w:rPr>
+                <w:strike/>
                 <w:lang w:val="da-DK"/>
               </w:rPr>
               <w:t xml:space="preserve">inde i </w:t>
@@ -2569,6 +3294,7 @@
             <w:proofErr w:type="spellStart"/>
             <w:r>
               <w:rPr>
+                <w:strike/>
                 <w:lang w:val="da-DK"/>
               </w:rPr>
               <w:t>Clot</w:t>
@@ -2576,6 +3302,7 @@
             <w:proofErr w:type="spellEnd"/>
             <w:r>
               <w:rPr>
+                <w:strike/>
                 <w:lang w:val="da-DK"/>
               </w:rPr>
               <w:t>.</w:t>
@@ -2752,19 +3479,49 @@
               <w:rPr>
                 <w:lang w:val="da-DK"/>
               </w:rPr>
+              <w:t xml:space="preserve">Når går ud på </w:t>
+            </w:r>
+            <w:r>
+              <w:rPr>
+                <w:lang w:val="da-DK"/>
+              </w:rPr>
               <w:t xml:space="preserve">Balkon: </w:t>
             </w:r>
             <w:r>
               <w:rPr>
                 <w:lang w:val="da-DK"/>
               </w:rPr>
-              <w:t>Studerende kalder efter hjælp</w:t>
-            </w:r>
-            <w:r>
-              <w:rPr>
-                <w:lang w:val="da-DK"/>
-              </w:rPr>
-              <w:t>, én bliver taget</w:t>
+              <w:t xml:space="preserve">Studerende </w:t>
+            </w:r>
+            <w:r>
+              <w:rPr>
+                <w:lang w:val="da-DK"/>
+              </w:rPr>
+              <w:t xml:space="preserve">fra deres grotte </w:t>
+            </w:r>
+            <w:r>
+              <w:rPr>
+                <w:lang w:val="da-DK"/>
+              </w:rPr>
+              <w:t>kalder efter hjælp</w:t>
+            </w:r>
+            <w:r>
+              <w:rPr>
+                <w:lang w:val="da-DK"/>
+              </w:rPr>
+              <w:t xml:space="preserve">, </w:t>
+            </w:r>
+            <w:r>
+              <w:rPr>
+                <w:lang w:val="da-DK"/>
+              </w:rPr>
+              <w:t xml:space="preserve">én </w:t>
+            </w:r>
+            <w:r>
+              <w:rPr>
+                <w:lang w:val="da-DK"/>
+              </w:rPr>
+              <w:t>bliver taget</w:t>
             </w:r>
             <w:r>
               <w:rPr>
@@ -2857,7 +3614,7 @@
               </w:rPr>
               <w:t xml:space="preserve"> </w:t>
             </w:r>
-            <w:hyperlink r:id="rId13" w:history="1">
+            <w:hyperlink r:id="rId12" w:history="1">
               <w:r>
                 <w:rPr>
                   <w:rStyle w:val="Hyperlink"/>
@@ -3101,6 +3858,23 @@
             <w:r>
               <w:t xml:space="preserve"> Feather</w:t>
             </w:r>
+            <w:r>
+              <w:t>.</w:t>
+            </w:r>
+          </w:p>
+          <w:p>
+            <w:r>
+              <w:t xml:space="preserve">Spell upgrade Potion: </w:t>
+            </w:r>
+            <w:proofErr w:type="spellStart"/>
+            <w:r>
+              <w:rPr>
+                <w:b/>
+                <w:bCs/>
+              </w:rPr>
+              <w:t>indsæt</w:t>
+            </w:r>
+            <w:proofErr w:type="spellEnd"/>
           </w:p>
         </w:tc>
       </w:tr>
@@ -3146,7 +3920,7 @@
               </w:rPr>
               <w:t xml:space="preserve"> </w:t>
             </w:r>
-            <w:hyperlink r:id="rId14" w:history="1">
+            <w:hyperlink r:id="rId13" w:history="1">
               <w:proofErr w:type="spellStart"/>
               <w:r>
                 <w:rPr>
@@ -3175,6 +3949,26 @@
               </w:rPr>
               <w:t>rede på balkon</w:t>
             </w:r>
+            <w:r>
+              <w:rPr>
+                <w:lang w:val="da-DK"/>
+              </w:rPr>
+              <w:t xml:space="preserve">. Bevidstløs </w:t>
+            </w:r>
+            <w:proofErr w:type="spellStart"/>
+            <w:r>
+              <w:rPr>
+                <w:lang w:val="da-DK"/>
+              </w:rPr>
+              <w:t>cheerleader</w:t>
+            </w:r>
+            <w:proofErr w:type="spellEnd"/>
+            <w:r>
+              <w:rPr>
+                <w:lang w:val="da-DK"/>
+              </w:rPr>
+              <w:t>.</w:t>
+            </w:r>
           </w:p>
         </w:tc>
         <w:tc>
@@ -3438,26 +4232,15 @@
             </w:r>
             <w:proofErr w:type="spellStart"/>
             <w:r>
-              <w:rPr>
-                <w:lang w:val="da-DK"/>
-              </w:rPr>
               <w:fldChar w:fldCharType="begin"/>
             </w:r>
             <w:r>
               <w:rPr>
                 <w:lang w:val="da-DK"/>
               </w:rPr>
-              <w:instrText xml:space="preserve"> HYPERLINK "https://homebrewery.naturalcrit.com/share/4PgQ572HGytx" </w:instrText>
-            </w:r>
-            <w:r>
-              <w:rPr>
-                <w:lang w:val="da-DK"/>
-              </w:rPr>
-            </w:r>
-            <w:r>
-              <w:rPr>
-                <w:lang w:val="da-DK"/>
-              </w:rPr>
+              <w:instrText>HYPERLINK "https://homebrewery.naturalcrit.com/share/4PgQ572HGytx"</w:instrText>
+            </w:r>
+            <w:r>
               <w:fldChar w:fldCharType="separate"/>
             </w:r>
             <w:r>
@@ -3470,6 +4253,7 @@
             <w:proofErr w:type="spellEnd"/>
             <w:r>
               <w:rPr>
+                <w:rStyle w:val="Hyperlink"/>
                 <w:lang w:val="da-DK"/>
               </w:rPr>
               <w:fldChar w:fldCharType="end"/>
@@ -3493,7 +4277,7 @@
               </w:rPr>
               <w:t xml:space="preserve">2x </w:t>
             </w:r>
-            <w:hyperlink r:id="rId15" w:history="1">
+            <w:hyperlink r:id="rId14" w:history="1">
               <w:proofErr w:type="spellStart"/>
               <w:r>
                 <w:rPr>
@@ -3591,26 +4375,15 @@
             </w:r>
             <w:proofErr w:type="spellStart"/>
             <w:r>
-              <w:rPr>
-                <w:lang w:val="da-DK"/>
-              </w:rPr>
               <w:fldChar w:fldCharType="begin"/>
             </w:r>
             <w:r>
               <w:rPr>
                 <w:lang w:val="da-DK"/>
               </w:rPr>
-              <w:instrText xml:space="preserve"> HYPERLINK "https://homebrewery.naturalcrit.com/share/13-MM8EG3NPOUT0eUl9ksO6tbR678HG3HRtICptDOqZKd¨" </w:instrText>
-            </w:r>
-            <w:r>
-              <w:rPr>
-                <w:lang w:val="da-DK"/>
-              </w:rPr>
-            </w:r>
-            <w:r>
-              <w:rPr>
-                <w:lang w:val="da-DK"/>
-              </w:rPr>
+              <w:instrText>HYPERLINK "https://homebrewery.naturalcrit.com/share/13-MM8EG3NPOUT0eUl9ksO6tbR678HG3HRtICptDOqZKd¨"</w:instrText>
+            </w:r>
+            <w:r>
               <w:fldChar w:fldCharType="separate"/>
             </w:r>
             <w:r>
@@ -3639,6 +4412,7 @@
             <w:proofErr w:type="spellEnd"/>
             <w:r>
               <w:rPr>
+                <w:rStyle w:val="Hyperlink"/>
                 <w:lang w:val="da-DK"/>
               </w:rPr>
               <w:fldChar w:fldCharType="end"/>
@@ -3743,13 +4517,25 @@
               <w:rPr>
                 <w:lang w:val="da-DK"/>
               </w:rPr>
-              <w:t xml:space="preserve">negle mod metal </w:t>
-            </w:r>
-            <w:r>
-              <w:rPr>
-                <w:lang w:val="da-DK"/>
-              </w:rPr>
-              <w:t>skrabe nedenunder</w:t>
+              <w:t xml:space="preserve">negle </w:t>
+            </w:r>
+            <w:r>
+              <w:rPr>
+                <w:lang w:val="da-DK"/>
+              </w:rPr>
+              <w:t xml:space="preserve">skrabe </w:t>
+            </w:r>
+            <w:r>
+              <w:rPr>
+                <w:lang w:val="da-DK"/>
+              </w:rPr>
+              <w:t xml:space="preserve">mod metal </w:t>
+            </w:r>
+            <w:r>
+              <w:rPr>
+                <w:lang w:val="da-DK"/>
+              </w:rPr>
+              <w:t>nedenunder</w:t>
             </w:r>
             <w:r>
               <w:rPr>
@@ -3863,6 +4649,7 @@
               <w:rPr>
                 <w:lang w:val="da-DK"/>
               </w:rPr>
+              <w:lastRenderedPageBreak/>
               <w:t>11</w:t>
             </w:r>
           </w:p>
@@ -3933,6 +4720,12 @@
               <w:t>exhuastion</w:t>
             </w:r>
             <w:proofErr w:type="spellEnd"/>
+            <w:r>
+              <w:rPr>
+                <w:lang w:val="da-DK"/>
+              </w:rPr>
+              <w:t xml:space="preserve"> hver gang bruges</w:t>
+            </w:r>
             <w:r>
               <w:rPr>
                 <w:lang w:val="da-DK"/>
@@ -3994,7 +4787,19 @@
           </w:tcPr>
           <w:p>
             <w:r>
-              <w:t>Poison Glyph: CON DC 14 5d</w:t>
+              <w:t>Poison Glyph</w:t>
+            </w:r>
+            <w:r>
+              <w:t xml:space="preserve"> (</w:t>
+            </w:r>
+            <w:r>
+              <w:t>Rammer rum 11, 12, 13</w:t>
+            </w:r>
+            <w:r>
+              <w:t>)</w:t>
+            </w:r>
+            <w:r>
+              <w:t>: CON DC 14 5d</w:t>
             </w:r>
             <w:r>
               <w:t>6 Poison damage</w:t>
@@ -4050,7 +4855,7 @@
               </w:rPr>
               <w:t xml:space="preserve">Halv ødelagt </w:t>
             </w:r>
-            <w:hyperlink r:id="rId16" w:history="1">
+            <w:hyperlink r:id="rId15" w:history="1">
               <w:r>
                 <w:rPr>
                   <w:rStyle w:val="Hyperlink"/>
@@ -4147,7 +4952,25 @@
               <w:rPr>
                 <w:lang w:val="da-DK"/>
               </w:rPr>
-              <w:t xml:space="preserve"> Lock. Fejl: 4d6 </w:t>
+              <w:t xml:space="preserve"> Lock. Fejl: 4d6</w:t>
+            </w:r>
+            <w:r>
+              <w:rPr>
+                <w:lang w:val="da-DK"/>
+              </w:rPr>
+              <w:t>+</w:t>
+            </w:r>
+            <w:r>
+              <w:rPr>
+                <w:lang w:val="da-DK"/>
+              </w:rPr>
+              <w:t>3</w:t>
+            </w:r>
+            <w:r>
+              <w:rPr>
+                <w:lang w:val="da-DK"/>
+              </w:rPr>
+              <w:t xml:space="preserve"> </w:t>
             </w:r>
             <w:proofErr w:type="spellStart"/>
             <w:r>
@@ -4177,7 +5000,7 @@
               </w:rPr>
               <w:t xml:space="preserve"> 1d4 runder og </w:t>
             </w:r>
-            <w:hyperlink r:id="rId17" w:history="1">
+            <w:hyperlink r:id="rId16" w:history="1">
               <w:r>
                 <w:rPr>
                   <w:rStyle w:val="Hyperlink"/>
@@ -4208,7 +5031,43 @@
               <w:rPr>
                 <w:lang w:val="da-DK"/>
               </w:rPr>
-              <w:t xml:space="preserve">Flot statue af sølv, 450 gp, 660 </w:t>
+              <w:t>Flot statue af</w:t>
+            </w:r>
+            <w:r>
+              <w:rPr>
+                <w:lang w:val="da-DK"/>
+              </w:rPr>
+              <w:t xml:space="preserve"> </w:t>
+            </w:r>
+            <w:r>
+              <w:rPr>
+                <w:lang w:val="da-DK"/>
+              </w:rPr>
+              <w:t>kriger i</w:t>
+            </w:r>
+            <w:r>
+              <w:rPr>
+                <w:lang w:val="da-DK"/>
+              </w:rPr>
+              <w:t xml:space="preserve"> </w:t>
+            </w:r>
+            <w:r>
+              <w:rPr>
+                <w:lang w:val="da-DK"/>
+              </w:rPr>
+              <w:t xml:space="preserve">rustning </w:t>
+            </w:r>
+            <w:r>
+              <w:rPr>
+                <w:lang w:val="da-DK"/>
+              </w:rPr>
+              <w:t xml:space="preserve">i </w:t>
+            </w:r>
+            <w:r>
+              <w:rPr>
+                <w:lang w:val="da-DK"/>
+              </w:rPr>
+              <w:t xml:space="preserve">sølv, 450 gp, 660 </w:t>
             </w:r>
             <w:proofErr w:type="spellStart"/>
             <w:r>
@@ -4372,7 +5231,6 @@
           <w:iCs/>
           <w:lang w:val="da-DK"/>
         </w:rPr>
-        <w:lastRenderedPageBreak/>
         <w:t>”</w:t>
       </w:r>
       <w:r>
@@ -4399,76 +5257,70 @@
         </w:rPr>
         <w:t xml:space="preserve">den rigtige </w:t>
       </w:r>
-      <w:proofErr w:type="spellStart"/>
       <w:r>
         <w:rPr>
           <w:i/>
           <w:iCs/>
           <w:lang w:val="da-DK"/>
         </w:rPr>
-        <w:t>han-kønnet</w:t>
-      </w:r>
-      <w:proofErr w:type="spellEnd"/>
+        <w:t xml:space="preserve">af </w:t>
+      </w:r>
+      <w:proofErr w:type="spellStart"/>
       <w:r>
         <w:rPr>
           <w:i/>
           <w:iCs/>
           <w:lang w:val="da-DK"/>
         </w:rPr>
-        <w:t xml:space="preserve"> præsenteres. Men de smager forfærdeligt!</w:t>
-      </w:r>
+        <w:t>han-kønnet</w:t>
+      </w:r>
+      <w:proofErr w:type="spellEnd"/>
       <w:r>
         <w:rPr>
           <w:i/>
           <w:iCs/>
           <w:lang w:val="da-DK"/>
         </w:rPr>
-        <w:t>”</w:t>
-      </w:r>
-    </w:p>
-    <w:p>
-      <w:pPr>
-        <w:rPr>
-          <w:lang w:val="da-DK"/>
-        </w:rPr>
-      </w:pPr>
-      <w:r>
-        <w:rPr>
-          <w:lang w:val="da-DK"/>
-        </w:rPr>
-        <w:t>Hvis spillerne viser styrke:</w:t>
-      </w:r>
-    </w:p>
-    <w:p>
-      <w:pPr>
-        <w:jc w:val="center"/>
+        <w:t xml:space="preserve"> præsenteres. Men de smager forfærdeligt!</w:t>
+      </w:r>
+      <w:r>
         <w:rPr>
           <w:i/>
           <w:iCs/>
           <w:lang w:val="da-DK"/>
         </w:rPr>
-      </w:pPr>
-      <w:r>
+        <w:t>”</w:t>
+      </w:r>
+    </w:p>
+    <w:p>
+      <w:pPr>
+        <w:rPr>
+          <w:lang w:val="da-DK"/>
+        </w:rPr>
+      </w:pPr>
+      <w:r>
+        <w:rPr>
+          <w:lang w:val="da-DK"/>
+        </w:rPr>
+        <w:t>Hvis spillerne viser styrke:</w:t>
+      </w:r>
+    </w:p>
+    <w:p>
+      <w:pPr>
+        <w:jc w:val="center"/>
         <w:rPr>
           <w:i/>
           <w:iCs/>
           <w:lang w:val="da-DK"/>
         </w:rPr>
-        <w:t xml:space="preserve">”Jeg har det! </w:t>
-      </w:r>
+      </w:pPr>
       <w:r>
         <w:rPr>
           <w:i/>
           <w:iCs/>
           <w:lang w:val="da-DK"/>
         </w:rPr>
-        <w:t>Du er stærk *</w:t>
-      </w:r>
-      <w:r>
-        <w:rPr>
-          <w:lang w:val="da-DK"/>
-        </w:rPr>
-        <w:t>Peger på stærk karakter</w:t>
+        <w:t xml:space="preserve">”Jeg har det! </w:t>
       </w:r>
       <w:r>
         <w:rPr>
@@ -4476,7 +5328,13 @@
           <w:iCs/>
           <w:lang w:val="da-DK"/>
         </w:rPr>
-        <w:t xml:space="preserve">*, så hvis </w:t>
+        <w:t>Du er stærk *</w:t>
+      </w:r>
+      <w:r>
+        <w:rPr>
+          <w:lang w:val="da-DK"/>
+        </w:rPr>
+        <w:t>Peger på stærk karakter</w:t>
       </w:r>
       <w:r>
         <w:rPr>
@@ -4484,7 +5342,7 @@
           <w:iCs/>
           <w:lang w:val="da-DK"/>
         </w:rPr>
-        <w:t>jeg tager frø fra dig</w:t>
+        <w:t xml:space="preserve">*, så hvis </w:t>
       </w:r>
       <w:r>
         <w:rPr>
@@ -4492,7 +5350,7 @@
           <w:iCs/>
           <w:lang w:val="da-DK"/>
         </w:rPr>
-        <w:t>, så kan Moder blive stolt af mig igen.</w:t>
+        <w:t>jeg tager frø fra dig</w:t>
       </w:r>
       <w:r>
         <w:rPr>
@@ -4500,7 +5358,7 @@
           <w:iCs/>
           <w:lang w:val="da-DK"/>
         </w:rPr>
-        <w:t xml:space="preserve"> Og bare rolig, selvom du lugter dejligt, så skal jeg nok lade være med at æde dig bagefter. Medmindre du gerne vil have det? Så får æggene i hvert fald mere næring</w:t>
+        <w:t>, så kan Moder blive stolt af mig igen.</w:t>
       </w:r>
       <w:r>
         <w:rPr>
@@ -4508,7 +5366,7 @@
           <w:iCs/>
           <w:lang w:val="da-DK"/>
         </w:rPr>
-        <w:t>, for du</w:t>
+        <w:t xml:space="preserve"> Og bare rolig, selvom du lugter dejligt, så skal jeg nok lade være med at æde dig bagefter. Medmindre du gerne vil have det? Så får æggene i hvert fald mere næring</w:t>
       </w:r>
       <w:r>
         <w:rPr>
@@ -4516,7 +5374,7 @@
           <w:iCs/>
           <w:lang w:val="da-DK"/>
         </w:rPr>
-        <w:t xml:space="preserve"> er tydeligvis fuld af det.</w:t>
+        <w:t>, for du</w:t>
       </w:r>
       <w:r>
         <w:rPr>
@@ -4524,6 +5382,14 @@
           <w:iCs/>
           <w:lang w:val="da-DK"/>
         </w:rPr>
+        <w:t xml:space="preserve"> er tydeligvis fuld af det.</w:t>
+      </w:r>
+      <w:r>
+        <w:rPr>
+          <w:i/>
+          <w:iCs/>
+          <w:lang w:val="da-DK"/>
+        </w:rPr>
         <w:t>”</w:t>
       </w:r>
     </w:p>
@@ -4539,6 +5405,66 @@
         </w:rPr>
         <w:t>Hvis går med til at parre, griber hun fat i PC og smider dem udover kanten, så de brækker benene. Hvis PC brokker sig, undskylder hun forvirret og siger at det er sådan de plejer at gøre, ellers kan de jo stikke af?</w:t>
       </w:r>
+      <w:r>
+        <w:rPr>
+          <w:lang w:val="da-DK"/>
+        </w:rPr>
+        <w:t xml:space="preserve"> Hun kan </w:t>
+      </w:r>
+      <w:r>
+        <w:rPr>
+          <w:lang w:val="da-DK"/>
+        </w:rPr>
+        <w:t xml:space="preserve">10 min </w:t>
+      </w:r>
+      <w:proofErr w:type="gramStart"/>
+      <w:r>
+        <w:rPr>
+          <w:lang w:val="da-DK"/>
+        </w:rPr>
+        <w:t>cast</w:t>
+      </w:r>
+      <w:proofErr w:type="gramEnd"/>
+      <w:r>
+        <w:rPr>
+          <w:lang w:val="da-DK"/>
+        </w:rPr>
+        <w:t xml:space="preserve"> 1/</w:t>
+      </w:r>
+      <w:proofErr w:type="spellStart"/>
+      <w:r>
+        <w:rPr>
+          <w:lang w:val="da-DK"/>
+        </w:rPr>
+        <w:t>day</w:t>
+      </w:r>
+      <w:proofErr w:type="spellEnd"/>
+      <w:r>
+        <w:rPr>
+          <w:lang w:val="da-DK"/>
+        </w:rPr>
+        <w:t xml:space="preserve"> heal for 10</w:t>
+      </w:r>
+      <w:r>
+        <w:rPr>
+          <w:lang w:val="da-DK"/>
+        </w:rPr>
+        <w:t xml:space="preserve"> </w:t>
+      </w:r>
+      <w:proofErr w:type="spellStart"/>
+      <w:r>
+        <w:rPr>
+          <w:lang w:val="da-DK"/>
+        </w:rPr>
+        <w:t>hp</w:t>
+      </w:r>
+      <w:proofErr w:type="spellEnd"/>
+      <w:r>
+        <w:rPr>
+          <w:lang w:val="da-DK"/>
+        </w:rPr>
+        <w:t xml:space="preserve">. </w:t>
+      </w:r>
     </w:p>
     <w:p>
       <w:pPr>
@@ -4581,7 +5507,7 @@
         </w:rPr>
         <w:t xml:space="preserve"> (</w:t>
       </w:r>
-      <w:hyperlink r:id="rId18" w:history="1">
+      <w:hyperlink r:id="rId17" w:history="1">
         <w:r>
           <w:rPr>
             <w:rStyle w:val="Hyperlink"/>
@@ -4840,23 +5766,12 @@
       </w:r>
       <w:proofErr w:type="spellStart"/>
       <w:r>
-        <w:rPr>
-          <w:lang w:val="da-DK"/>
-        </w:rPr>
         <w:fldChar w:fldCharType="begin"/>
       </w:r>
       <w:r>
-        <w:instrText xml:space="preserve"> HYPERLINK "https://homebrewery.naturalcrit.com/share/1usHZSaqi8_Sfe3jpxydjJ7iTUKLqL_gRbLbYtGw0XUks" </w:instrText>
-      </w:r>
-      <w:r>
-        <w:rPr>
-          <w:lang w:val="da-DK"/>
-        </w:rPr>
-      </w:r>
-      <w:r>
-        <w:rPr>
-          <w:lang w:val="da-DK"/>
-        </w:rPr>
+        <w:instrText>HYPERLINK "https://homebrewery.naturalcrit.com/share/1usHZSaqi8_Sfe3jpxydjJ7iTUKLqL_gRbLbYtGw0XUks"</w:instrText>
+      </w:r>
+      <w:r>
         <w:fldChar w:fldCharType="separate"/>
       </w:r>
       <w:r>
@@ -4874,14 +5789,14 @@
       </w:r>
       <w:r>
         <w:rPr>
-          <w:lang w:val="da-DK"/>
+          <w:rStyle w:val="Hyperlink"/>
         </w:rPr>
         <w:fldChar w:fldCharType="end"/>
       </w:r>
       <w:r>
         <w:t>, fly 20 ft</w:t>
       </w:r>
-      <w:hyperlink r:id="rId19" w:history="1"/>
+      <w:hyperlink r:id="rId18" w:history="1"/>
       <w:r>
         <w:t>)</w:t>
       </w:r>
@@ -4901,9 +5816,10 @@
         <w:rPr>
           <w:lang w:val="da-DK"/>
         </w:rPr>
+        <w:lastRenderedPageBreak/>
         <w:t>Bard (</w:t>
       </w:r>
-      <w:hyperlink r:id="rId20" w:history="1">
+      <w:hyperlink r:id="rId19" w:history="1">
         <w:r>
           <w:rPr>
             <w:rStyle w:val="Hyperlink"/>
@@ -4938,26 +5854,12 @@
       </w:r>
       <w:proofErr w:type="spellStart"/>
       <w:r>
-        <w:rPr>
-          <w:lang w:val="da-DK"/>
-        </w:rPr>
         <w:fldChar w:fldCharType="begin"/>
       </w:r>
       <w:r>
-        <w:rPr>
-          <w:lang w:val="da-DK"/>
-        </w:rPr>
-        <w:instrText xml:space="preserve"> HYPERLINK "https://homebrewery.naturalcrit.com/share/13tnNoevimVXSwIAdRT8b47dN1pjZmcHQzA_o5NNevbBZ" </w:instrText>
-      </w:r>
-      <w:r>
-        <w:rPr>
-          <w:lang w:val="da-DK"/>
-        </w:rPr>
-      </w:r>
-      <w:r>
-        <w:rPr>
-          <w:lang w:val="da-DK"/>
-        </w:rPr>
+        <w:instrText>HYPERLINK "https://homebrewery.naturalcrit.com/share/13tnNoevimVXSwIAdRT8b47dN1pjZmcHQzA_o5NNevbBZ"</w:instrText>
+      </w:r>
+      <w:r>
         <w:fldChar w:fldCharType="separate"/>
       </w:r>
       <w:r>
@@ -4970,6 +5872,7 @@
       <w:proofErr w:type="spellEnd"/>
       <w:r>
         <w:rPr>
+          <w:rStyle w:val="Hyperlink"/>
           <w:lang w:val="da-DK"/>
         </w:rPr>
         <w:fldChar w:fldCharType="end"/>
@@ -5105,11 +6008,6 @@
           <w:lang w:val="da-DK"/>
         </w:rPr>
         <w:br/>
-      </w:r>
-      <w:r>
-        <w:rPr>
-          <w:lang w:val="da-DK"/>
-        </w:rPr>
         <w:t xml:space="preserve">Ekstra XP for </w:t>
       </w:r>
       <w:proofErr w:type="spellStart"/>
@@ -5374,7 +6272,6 @@
               <w:rPr>
                 <w:lang w:val="da-DK"/>
               </w:rPr>
-              <w:lastRenderedPageBreak/>
               <w:t>Spejder</w:t>
             </w:r>
           </w:p>
@@ -5408,7 +6305,7 @@
             <w:tcW w:w="2687" w:type="dxa"/>
           </w:tcPr>
           <w:p>
-            <w:hyperlink r:id="rId21" w:history="1">
+            <w:hyperlink r:id="rId20" w:history="1">
               <w:proofErr w:type="spellStart"/>
               <w:r>
                 <w:rPr>
@@ -5499,7 +6396,7 @@
                 <w:lang w:val="da-DK"/>
               </w:rPr>
             </w:pPr>
-            <w:hyperlink r:id="rId22" w:history="1">
+            <w:hyperlink r:id="rId21" w:history="1">
               <w:proofErr w:type="spellStart"/>
               <w:r>
                 <w:rPr>
@@ -5547,13 +6444,7 @@
               <w:rPr>
                 <w:lang w:val="da-DK"/>
               </w:rPr>
-              <w:t xml:space="preserve"> dræber ikke</w:t>
-            </w:r>
-            <w:r>
-              <w:rPr>
-                <w:lang w:val="da-DK"/>
-              </w:rPr>
-              <w:t xml:space="preserve">, </w:t>
+              <w:t xml:space="preserve"> dræber ikke, </w:t>
             </w:r>
             <w:r>
               <w:rPr>
@@ -5612,7 +6503,7 @@
             <w:tcW w:w="2687" w:type="dxa"/>
           </w:tcPr>
           <w:p>
-            <w:hyperlink r:id="rId23" w:history="1">
+            <w:hyperlink r:id="rId22" w:history="1">
               <w:r>
                 <w:rPr>
                   <w:rStyle w:val="Hyperlink"/>
@@ -5699,7 +6590,7 @@
                 <w:lang w:val="da-DK"/>
               </w:rPr>
             </w:pPr>
-            <w:hyperlink r:id="rId24" w:history="1">
+            <w:hyperlink r:id="rId23" w:history="1">
               <w:r>
                 <w:rPr>
                   <w:rStyle w:val="Hyperlink"/>
@@ -5830,7 +6721,7 @@
                 <w:lang w:val="da-DK"/>
               </w:rPr>
             </w:pPr>
-            <w:hyperlink r:id="rId25" w:history="1">
+            <w:hyperlink r:id="rId24" w:history="1">
               <w:proofErr w:type="spellStart"/>
               <w:r>
                 <w:rPr>
@@ -6251,6 +7142,7 @@
         <w:rPr>
           <w:lang w:val="da-DK"/>
         </w:rPr>
+        <w:lastRenderedPageBreak/>
         <w:t xml:space="preserve">Hvis Ødelægger tilkaldes, arbejder den alene og alle andre </w:t>
       </w:r>
       <w:proofErr w:type="spellStart"/>
@@ -6451,6 +7343,12 @@
         <w:rPr>
           <w:lang w:val="da-DK"/>
         </w:rPr>
+        <w:t xml:space="preserve"> (hele rummet)</w:t>
+      </w:r>
+      <w:r>
+        <w:rPr>
+          <w:lang w:val="da-DK"/>
+        </w:rPr>
         <w:t xml:space="preserve"> </w:t>
       </w:r>
       <w:r>
@@ -6550,7 +7448,13 @@
         <w:rPr>
           <w:lang w:val="da-DK"/>
         </w:rPr>
-        <w:t>Fireball</w:t>
+        <w:t>Poison-fire</w:t>
+      </w:r>
+      <w:r>
+        <w:rPr>
+          <w:lang w:val="da-DK"/>
+        </w:rPr>
+        <w:t>ball</w:t>
       </w:r>
       <w:proofErr w:type="spellEnd"/>
       <w:r>
@@ -6638,7 +7542,6 @@
         <w:rPr>
           <w:lang w:val="da-DK"/>
         </w:rPr>
-        <w:lastRenderedPageBreak/>
         <w:t xml:space="preserve">Der bliver hidkaldt en (kast </w:t>
       </w:r>
       <w:r>
@@ -6665,7 +7568,7 @@
           <w:lang w:val="da-DK"/>
         </w:rPr>
       </w:pPr>
-      <w:hyperlink r:id="rId26" w:history="1">
+      <w:hyperlink r:id="rId25" w:history="1">
         <w:proofErr w:type="spellStart"/>
         <w:r>
           <w:rPr>
@@ -6722,7 +7625,7 @@
         </w:rPr>
         <w:t xml:space="preserve">En sulten </w:t>
       </w:r>
-      <w:hyperlink r:id="rId27" w:history="1">
+      <w:hyperlink r:id="rId26" w:history="1">
         <w:r>
           <w:rPr>
             <w:rStyle w:val="Hyperlink"/>
@@ -6758,7 +7661,7 @@
         </w:rPr>
         <w:t xml:space="preserve">En </w:t>
       </w:r>
-      <w:hyperlink r:id="rId28" w:history="1">
+      <w:hyperlink r:id="rId27" w:history="1">
         <w:r>
           <w:rPr>
             <w:rStyle w:val="Hyperlink"/>
@@ -6791,7 +7694,7 @@
         </w:rPr>
         <w:t xml:space="preserve">En </w:t>
       </w:r>
-      <w:hyperlink r:id="rId29" w:history="1">
+      <w:hyperlink r:id="rId28" w:history="1">
         <w:r>
           <w:rPr>
             <w:rStyle w:val="Hyperlink"/>
@@ -6894,7 +7797,7 @@
         </w:rPr>
         <w:t xml:space="preserve"> hvor personen kommer under </w:t>
       </w:r>
-      <w:hyperlink r:id="rId30" w:anchor="content" w:history="1">
+      <w:hyperlink r:id="rId29" w:anchor="content" w:history="1">
         <w:r>
           <w:rPr>
             <w:rStyle w:val="Hyperlink"/>
@@ -7121,7 +8024,7 @@
         </w:rPr>
         <w:br/>
       </w:r>
-      <w:hyperlink r:id="rId31" w:history="1">
+      <w:hyperlink r:id="rId30" w:history="1">
         <w:r>
           <w:rPr>
             <w:rStyle w:val="Hyperlink"/>
@@ -7135,21 +8038,7 @@
             <w:rStyle w:val="Hyperlink"/>
             <w:lang w:val="da-DK"/>
           </w:rPr>
-          <w:t>blo</w:t>
-        </w:r>
-        <w:r>
-          <w:rPr>
-            <w:rStyle w:val="Hyperlink"/>
-            <w:lang w:val="da-DK"/>
-          </w:rPr>
-          <w:t>c</w:t>
-        </w:r>
-        <w:r>
-          <w:rPr>
-            <w:rStyle w:val="Hyperlink"/>
-            <w:lang w:val="da-DK"/>
-          </w:rPr>
-          <w:t>k</w:t>
+          <w:t>block</w:t>
         </w:r>
         <w:proofErr w:type="spellEnd"/>
       </w:hyperlink>
@@ -7219,6 +8108,7 @@
         </w:numPr>
       </w:pPr>
       <w:r>
+        <w:lastRenderedPageBreak/>
         <w:t>Action</w:t>
       </w:r>
       <w:r>
@@ -7243,15 +8133,9 @@
       </w:r>
       <w:proofErr w:type="spellEnd"/>
       <w:r>
-        <w:t xml:space="preserve"> takes </w:t>
-      </w:r>
-      <w:r>
-        <w:t>2d8 Psychic damage</w:t>
-      </w:r>
-      <w:r>
-        <w:t xml:space="preserve"> and must make a DC 19 INT Save or have its thoughts manifest as a </w:t>
-      </w:r>
-      <w:hyperlink r:id="rId32" w:history="1">
+        <w:t xml:space="preserve"> take 2d8 Psychic damage and must make a DC 19 INT Save or have its thoughts manifest as a </w:t>
+      </w:r>
+      <w:hyperlink r:id="rId31" w:history="1">
         <w:r>
           <w:rPr>
             <w:rStyle w:val="Hyperlink"/>
@@ -7430,26 +8314,15 @@
       </w:r>
       <w:proofErr w:type="spellStart"/>
       <w:r>
-        <w:rPr>
-          <w:lang w:val="da-DK"/>
-        </w:rPr>
         <w:fldChar w:fldCharType="begin"/>
       </w:r>
       <w:r>
         <w:rPr>
           <w:lang w:val="da-DK"/>
         </w:rPr>
-        <w:instrText xml:space="preserve"> HYPERLINK "https://homebrewery.naturalcrit.com/share/t8l7wLtk7-rc" </w:instrText>
-      </w:r>
-      <w:r>
-        <w:rPr>
-          <w:lang w:val="da-DK"/>
-        </w:rPr>
-      </w:r>
-      <w:r>
-        <w:rPr>
-          <w:lang w:val="da-DK"/>
-        </w:rPr>
+        <w:instrText>HYPERLINK "https://homebrewery.naturalcrit.com/share/t8l7wLtk7-rc"</w:instrText>
+      </w:r>
+      <w:r>
         <w:fldChar w:fldCharType="separate"/>
       </w:r>
       <w:r>
@@ -7478,6 +8351,7 @@
       <w:proofErr w:type="spellEnd"/>
       <w:r>
         <w:rPr>
+          <w:rStyle w:val="Hyperlink"/>
           <w:lang w:val="da-DK"/>
         </w:rPr>
         <w:fldChar w:fldCharType="end"/>
@@ -7576,7 +8450,7 @@
         </w:rPr>
         <w:t xml:space="preserve"> (</w:t>
       </w:r>
-      <w:hyperlink r:id="rId33" w:history="1">
+      <w:hyperlink r:id="rId32" w:history="1">
         <w:r>
           <w:rPr>
             <w:rStyle w:val="Hyperlink"/>
@@ -7675,12 +8549,30 @@
           <w:lang w:val="da-DK"/>
         </w:rPr>
       </w:pPr>
+      <w:proofErr w:type="spellStart"/>
       <w:r>
         <w:rPr>
           <w:i/>
           <w:iCs/>
           <w:lang w:val="da-DK"/>
         </w:rPr>
+        <w:t>Mirzan</w:t>
+      </w:r>
+      <w:proofErr w:type="spellEnd"/>
+      <w:r>
+        <w:rPr>
+          <w:i/>
+          <w:iCs/>
+          <w:lang w:val="da-DK"/>
+        </w:rPr>
+        <w:t xml:space="preserve">: </w:t>
+      </w:r>
+      <w:r>
+        <w:rPr>
+          <w:i/>
+          <w:iCs/>
+          <w:lang w:val="da-DK"/>
+        </w:rPr>
         <w:t>Mester af Spil</w:t>
       </w:r>
     </w:p>
@@ -7700,21 +8592,28 @@
         <w:rPr>
           <w:lang w:val="da-DK"/>
         </w:rPr>
-        <w:t>.</w:t>
+        <w:t xml:space="preserve">, dernæst </w:t>
+      </w:r>
+      <w:proofErr w:type="spellStart"/>
+      <w:r>
+        <w:rPr>
+          <w:lang w:val="da-DK"/>
+        </w:rPr>
+        <w:t>Mirzan</w:t>
+      </w:r>
+      <w:proofErr w:type="spellEnd"/>
+      <w:r>
+        <w:rPr>
+          <w:lang w:val="da-DK"/>
+        </w:rPr>
+        <w:t>, sidst Jes.</w:t>
       </w:r>
       <w:r>
         <w:rPr>
           <w:lang w:val="da-DK"/>
         </w:rPr>
         <w:br/>
-        <w:t xml:space="preserve">Hvis PC nærmer sig celle, slår ud med hånden så døren åbner, bukker for dem og beder dem tage plads. </w:t>
-      </w:r>
-      <w:r>
-        <w:rPr>
-          <w:lang w:val="da-DK"/>
-        </w:rPr>
-        <w:lastRenderedPageBreak/>
-        <w:t xml:space="preserve">Hvis det bemærkes der ingen stole er, siger han: ”Beklager, det havde jeg glemt at sige, men ja selvfølgelig er der [antal spiller stole]”, som så opstår, sammen med et bord. Han ruller </w:t>
+        <w:t xml:space="preserve">Hvis PC nærmer sig celle, slår ud med hånden så døren åbner, bukker for dem og beder dem tage plads. Hvis det bemærkes der ingen stole er, siger han: ”Beklager, det havde jeg glemt at sige, men ja selvfølgelig er der [antal spiller stole]”, som så opstår, sammen med et bord. Han ruller </w:t>
       </w:r>
       <w:r>
         <w:rPr>
@@ -8104,7 +9003,19 @@
         <w:rPr>
           <w:lang w:val="da-DK"/>
         </w:rPr>
-        <w:t xml:space="preserve"> magi der beskytter bøgerne mod vand, men som også holder det andet vand væk.</w:t>
+        <w:t xml:space="preserve"> magi der beskytter bøgerne mod vand, men som </w:t>
+      </w:r>
+      <w:r>
+        <w:rPr>
+          <w:lang w:val="da-DK"/>
+        </w:rPr>
+        <w:t>heldigvis holder oversvømmelsesvandet væk</w:t>
+      </w:r>
+      <w:r>
+        <w:rPr>
+          <w:lang w:val="da-DK"/>
+        </w:rPr>
+        <w:t>.</w:t>
       </w:r>
     </w:p>
     <w:p>
@@ -8204,6 +9115,7 @@
         <w:rPr>
           <w:lang w:val="da-DK"/>
         </w:rPr>
+        <w:lastRenderedPageBreak/>
         <w:t xml:space="preserve">Ritualer: </w:t>
       </w:r>
       <w:r>
@@ -8295,7 +9207,7 @@
       <w:r>
         <w:t xml:space="preserve">(se </w:t>
       </w:r>
-      <w:hyperlink r:id="rId34" w:history="1">
+      <w:hyperlink r:id="rId33" w:history="1">
         <w:proofErr w:type="spellStart"/>
         <w:r>
           <w:rPr>
@@ -8667,7 +9579,7 @@
               </w:rPr>
               <w:t xml:space="preserve">, </w:t>
             </w:r>
-            <w:hyperlink r:id="rId35" w:history="1">
+            <w:hyperlink r:id="rId34" w:history="1">
               <w:proofErr w:type="spellStart"/>
               <w:r>
                 <w:rPr>
@@ -8697,6 +9609,250 @@
               </w:rPr>
               <w:t>5x Zombies (</w:t>
             </w:r>
+            <w:hyperlink r:id="rId35" w:history="1">
+              <w:r>
+                <w:rPr>
+                  <w:rStyle w:val="Hyperlink"/>
+                  <w:lang w:val="da-DK"/>
+                </w:rPr>
+                <w:t>Zombie Rotter</w:t>
+              </w:r>
+            </w:hyperlink>
+            <w:r>
+              <w:rPr>
+                <w:lang w:val="da-DK"/>
+              </w:rPr>
+              <w:t>)</w:t>
+            </w:r>
+          </w:p>
+          <w:p>
+            <w:pPr>
+              <w:rPr>
+                <w:lang w:val="da-DK"/>
+              </w:rPr>
+            </w:pPr>
+          </w:p>
+        </w:tc>
+        <w:tc>
+          <w:tcPr>
+            <w:tcW w:w="2176" w:type="dxa"/>
+          </w:tcPr>
+          <w:p>
+            <w:pPr>
+              <w:rPr>
+                <w:lang w:val="da-DK"/>
+              </w:rPr>
+            </w:pPr>
+            <w:proofErr w:type="spellStart"/>
+            <w:r>
+              <w:rPr>
+                <w:lang w:val="da-DK"/>
+              </w:rPr>
+              <w:t>Investigation</w:t>
+            </w:r>
+            <w:proofErr w:type="spellEnd"/>
+            <w:r>
+              <w:rPr>
+                <w:lang w:val="da-DK"/>
+              </w:rPr>
+              <w:t xml:space="preserve"> DC</w:t>
+            </w:r>
+          </w:p>
+          <w:p>
+            <w:pPr>
+              <w:rPr>
+                <w:lang w:val="da-DK"/>
+              </w:rPr>
+            </w:pPr>
+            <w:r>
+              <w:rPr>
+                <w:lang w:val="da-DK"/>
+              </w:rPr>
+              <w:t xml:space="preserve">0: </w:t>
+            </w:r>
+          </w:p>
+          <w:p>
+            <w:pPr>
+              <w:rPr>
+                <w:lang w:val="da-DK"/>
+              </w:rPr>
+            </w:pPr>
+            <w:r>
+              <w:rPr>
+                <w:lang w:val="da-DK"/>
+              </w:rPr>
+              <w:t>18:</w:t>
+            </w:r>
+          </w:p>
+          <w:p>
+            <w:pPr>
+              <w:rPr>
+                <w:lang w:val="da-DK"/>
+              </w:rPr>
+            </w:pPr>
+            <w:r>
+              <w:rPr>
+                <w:lang w:val="da-DK"/>
+              </w:rPr>
+              <w:t>24:</w:t>
+            </w:r>
+          </w:p>
+        </w:tc>
+      </w:tr>
+      <w:tr>
+        <w:tc>
+          <w:tcPr>
+            <w:tcW w:w="2634" w:type="dxa"/>
+          </w:tcPr>
+          <w:p>
+            <w:pPr>
+              <w:rPr>
+                <w:i/>
+                <w:iCs/>
+                <w:lang w:val="da-DK"/>
+              </w:rPr>
+            </w:pPr>
+            <w:r>
+              <w:rPr>
+                <w:i/>
+                <w:iCs/>
+                <w:lang w:val="da-DK"/>
+              </w:rPr>
+              <w:t>Forbudte</w:t>
+            </w:r>
+          </w:p>
+        </w:tc>
+        <w:tc>
+          <w:tcPr>
+            <w:tcW w:w="1330" w:type="dxa"/>
+          </w:tcPr>
+          <w:p>
+            <w:pPr>
+              <w:rPr>
+                <w:lang w:val="da-DK"/>
+              </w:rPr>
+            </w:pPr>
+            <w:r>
+              <w:rPr>
+                <w:lang w:val="da-DK"/>
+              </w:rPr>
+              <w:t>2</w:t>
+            </w:r>
+            <w:r>
+              <w:rPr>
+                <w:lang w:val="da-DK"/>
+              </w:rPr>
+              <w:t>5</w:t>
+            </w:r>
+            <w:r>
+              <w:rPr>
+                <w:lang w:val="da-DK"/>
+              </w:rPr>
+              <w:t xml:space="preserve"> x 20 x 15</w:t>
+            </w:r>
+          </w:p>
+        </w:tc>
+        <w:tc>
+          <w:tcPr>
+            <w:tcW w:w="3488" w:type="dxa"/>
+          </w:tcPr>
+          <w:p>
+            <w:pPr>
+              <w:rPr>
+                <w:lang w:val="da-DK"/>
+              </w:rPr>
+            </w:pPr>
+            <w:proofErr w:type="spellStart"/>
+            <w:r>
+              <w:rPr>
+                <w:lang w:val="da-DK"/>
+              </w:rPr>
+              <w:t>Vyhl</w:t>
+            </w:r>
+            <w:proofErr w:type="spellEnd"/>
+            <w:r>
+              <w:rPr>
+                <w:lang w:val="da-DK"/>
+              </w:rPr>
+              <w:t xml:space="preserve">, </w:t>
+            </w:r>
+            <w:proofErr w:type="spellStart"/>
+            <w:r>
+              <w:rPr>
+                <w:lang w:val="da-DK"/>
+              </w:rPr>
+              <w:t>Necromancer</w:t>
+            </w:r>
+            <w:proofErr w:type="spellEnd"/>
+            <w:r>
+              <w:rPr>
+                <w:lang w:val="da-DK"/>
+              </w:rPr>
+              <w:t xml:space="preserve"> (</w:t>
+            </w:r>
+            <w:proofErr w:type="spellStart"/>
+            <w:r>
+              <w:fldChar w:fldCharType="begin"/>
+            </w:r>
+            <w:r>
+              <w:rPr>
+                <w:lang w:val="da-DK"/>
+              </w:rPr>
+              <w:instrText>HYPERLINK "https://homebrewery.naturalcrit.com/share/1BkDqJt1MCn7MPiYJ90S6TQZ_AIuSJrl7PMKd_3MZD7N2"</w:instrText>
+            </w:r>
+            <w:r>
+              <w:fldChar w:fldCharType="separate"/>
+            </w:r>
+            <w:r>
+              <w:rPr>
+                <w:rStyle w:val="Hyperlink"/>
+                <w:lang w:val="da-DK"/>
+              </w:rPr>
+              <w:t>Necromancer</w:t>
+            </w:r>
+            <w:proofErr w:type="spellEnd"/>
+            <w:r>
+              <w:rPr>
+                <w:rStyle w:val="Hyperlink"/>
+                <w:lang w:val="da-DK"/>
+              </w:rPr>
+              <w:t xml:space="preserve"> </w:t>
+            </w:r>
+            <w:proofErr w:type="spellStart"/>
+            <w:r>
+              <w:rPr>
+                <w:rStyle w:val="Hyperlink"/>
+                <w:lang w:val="da-DK"/>
+              </w:rPr>
+              <w:t>Gravebreaker</w:t>
+            </w:r>
+            <w:proofErr w:type="spellEnd"/>
+            <w:r>
+              <w:rPr>
+                <w:rStyle w:val="Hyperlink"/>
+                <w:lang w:val="da-DK"/>
+              </w:rPr>
+              <w:fldChar w:fldCharType="end"/>
+            </w:r>
+            <w:r>
+              <w:rPr>
+                <w:lang w:val="da-DK"/>
+              </w:rPr>
+              <w:t>)</w:t>
+            </w:r>
+          </w:p>
+          <w:p>
+            <w:pPr>
+              <w:rPr>
+                <w:lang w:val="da-DK"/>
+              </w:rPr>
+            </w:pPr>
+            <w:r>
+              <w:rPr>
+                <w:lang w:val="da-DK"/>
+              </w:rPr>
+              <w:t>5x Studerende (</w:t>
+            </w:r>
             <w:hyperlink r:id="rId36" w:history="1">
               <w:r>
                 <w:rPr>
@@ -8719,257 +9875,13 @@
                 <w:lang w:val="da-DK"/>
               </w:rPr>
             </w:pPr>
-          </w:p>
-        </w:tc>
-        <w:tc>
-          <w:tcPr>
-            <w:tcW w:w="2176" w:type="dxa"/>
-          </w:tcPr>
-          <w:p>
-            <w:pPr>
-              <w:rPr>
-                <w:lang w:val="da-DK"/>
-              </w:rPr>
-            </w:pPr>
-            <w:proofErr w:type="spellStart"/>
-            <w:r>
-              <w:rPr>
-                <w:lang w:val="da-DK"/>
-              </w:rPr>
-              <w:t>Investigation</w:t>
-            </w:r>
-            <w:proofErr w:type="spellEnd"/>
-            <w:r>
-              <w:rPr>
-                <w:lang w:val="da-DK"/>
-              </w:rPr>
-              <w:t xml:space="preserve"> DC</w:t>
-            </w:r>
-          </w:p>
-          <w:p>
-            <w:pPr>
-              <w:rPr>
-                <w:lang w:val="da-DK"/>
-              </w:rPr>
-            </w:pPr>
-            <w:r>
-              <w:rPr>
-                <w:lang w:val="da-DK"/>
-              </w:rPr>
-              <w:t xml:space="preserve">0: </w:t>
-            </w:r>
-          </w:p>
-          <w:p>
-            <w:pPr>
-              <w:rPr>
-                <w:lang w:val="da-DK"/>
-              </w:rPr>
-            </w:pPr>
-            <w:r>
-              <w:rPr>
-                <w:lang w:val="da-DK"/>
-              </w:rPr>
-              <w:t>18:</w:t>
-            </w:r>
-          </w:p>
-          <w:p>
-            <w:pPr>
-              <w:rPr>
-                <w:lang w:val="da-DK"/>
-              </w:rPr>
-            </w:pPr>
-            <w:r>
-              <w:rPr>
-                <w:lang w:val="da-DK"/>
-              </w:rPr>
-              <w:t>24:</w:t>
-            </w:r>
-          </w:p>
-        </w:tc>
-      </w:tr>
-      <w:tr>
-        <w:tc>
-          <w:tcPr>
-            <w:tcW w:w="2634" w:type="dxa"/>
-          </w:tcPr>
-          <w:p>
-            <w:pPr>
-              <w:rPr>
-                <w:i/>
-                <w:iCs/>
-                <w:lang w:val="da-DK"/>
-              </w:rPr>
-            </w:pPr>
-            <w:r>
-              <w:rPr>
-                <w:i/>
-                <w:iCs/>
-                <w:lang w:val="da-DK"/>
-              </w:rPr>
-              <w:t>Forbudte</w:t>
-            </w:r>
-          </w:p>
-        </w:tc>
-        <w:tc>
-          <w:tcPr>
-            <w:tcW w:w="1330" w:type="dxa"/>
-          </w:tcPr>
-          <w:p>
-            <w:pPr>
-              <w:rPr>
-                <w:lang w:val="da-DK"/>
-              </w:rPr>
-            </w:pPr>
-            <w:r>
-              <w:rPr>
-                <w:lang w:val="da-DK"/>
-              </w:rPr>
-              <w:t>2</w:t>
-            </w:r>
-            <w:r>
-              <w:rPr>
-                <w:lang w:val="da-DK"/>
-              </w:rPr>
-              <w:t>5</w:t>
-            </w:r>
-            <w:r>
-              <w:rPr>
-                <w:lang w:val="da-DK"/>
-              </w:rPr>
-              <w:t xml:space="preserve"> x 20 x 15</w:t>
-            </w:r>
-          </w:p>
-        </w:tc>
-        <w:tc>
-          <w:tcPr>
-            <w:tcW w:w="3488" w:type="dxa"/>
-          </w:tcPr>
-          <w:p>
-            <w:pPr>
-              <w:rPr>
-                <w:lang w:val="da-DK"/>
-              </w:rPr>
-            </w:pPr>
-            <w:proofErr w:type="spellStart"/>
-            <w:r>
-              <w:rPr>
-                <w:lang w:val="da-DK"/>
-              </w:rPr>
-              <w:t>Vyhl</w:t>
-            </w:r>
-            <w:proofErr w:type="spellEnd"/>
-            <w:r>
-              <w:rPr>
-                <w:lang w:val="da-DK"/>
-              </w:rPr>
-              <w:t xml:space="preserve">, </w:t>
-            </w:r>
-            <w:proofErr w:type="spellStart"/>
-            <w:r>
-              <w:rPr>
-                <w:lang w:val="da-DK"/>
-              </w:rPr>
-              <w:t>Necromancer</w:t>
-            </w:r>
-            <w:proofErr w:type="spellEnd"/>
-            <w:r>
-              <w:rPr>
-                <w:lang w:val="da-DK"/>
-              </w:rPr>
-              <w:t xml:space="preserve"> (</w:t>
-            </w:r>
-            <w:proofErr w:type="spellStart"/>
-            <w:r>
-              <w:fldChar w:fldCharType="begin"/>
-            </w:r>
-            <w:r>
-              <w:rPr>
-                <w:lang w:val="da-DK"/>
-              </w:rPr>
-              <w:instrText>HYPERLINK "https://homebrewery.naturalcrit.com/share/1BkDqJt1MCn7MPiYJ90S6TQZ_AIuSJrl7PMKd_3MZD7N2"</w:instrText>
-            </w:r>
-            <w:r>
-              <w:fldChar w:fldCharType="separate"/>
-            </w:r>
-            <w:r>
-              <w:rPr>
-                <w:rStyle w:val="Hyperlink"/>
-                <w:lang w:val="da-DK"/>
-              </w:rPr>
-              <w:t>Necromancer</w:t>
-            </w:r>
-            <w:proofErr w:type="spellEnd"/>
-            <w:r>
-              <w:rPr>
-                <w:rStyle w:val="Hyperlink"/>
-                <w:lang w:val="da-DK"/>
-              </w:rPr>
-              <w:t xml:space="preserve"> </w:t>
-            </w:r>
-            <w:proofErr w:type="spellStart"/>
-            <w:r>
-              <w:rPr>
-                <w:rStyle w:val="Hyperlink"/>
-                <w:lang w:val="da-DK"/>
-              </w:rPr>
-              <w:t>Gravebreaker</w:t>
-            </w:r>
-            <w:proofErr w:type="spellEnd"/>
-            <w:r>
-              <w:rPr>
-                <w:rStyle w:val="Hyperlink"/>
-                <w:lang w:val="da-DK"/>
-              </w:rPr>
-              <w:fldChar w:fldCharType="end"/>
-            </w:r>
-            <w:r>
-              <w:rPr>
-                <w:lang w:val="da-DK"/>
-              </w:rPr>
-              <w:t>)</w:t>
-            </w:r>
-          </w:p>
-          <w:p>
-            <w:pPr>
-              <w:rPr>
-                <w:lang w:val="da-DK"/>
-              </w:rPr>
-            </w:pPr>
-            <w:r>
-              <w:rPr>
-                <w:lang w:val="da-DK"/>
-              </w:rPr>
-              <w:t>5x Studerende (</w:t>
+            <w:r>
+              <w:rPr>
+                <w:lang w:val="da-DK"/>
+              </w:rPr>
+              <w:t xml:space="preserve">2x flyvende Studerende </w:t>
             </w:r>
             <w:hyperlink r:id="rId37" w:history="1">
-              <w:r>
-                <w:rPr>
-                  <w:rStyle w:val="Hyperlink"/>
-                  <w:lang w:val="da-DK"/>
-                </w:rPr>
-                <w:t>Zombie Rotter</w:t>
-              </w:r>
-            </w:hyperlink>
-            <w:r>
-              <w:rPr>
-                <w:lang w:val="da-DK"/>
-              </w:rPr>
-              <w:t>)</w:t>
-            </w:r>
-          </w:p>
-          <w:p>
-            <w:pPr>
-              <w:rPr>
-                <w:lang w:val="da-DK"/>
-              </w:rPr>
-            </w:pPr>
-            <w:r>
-              <w:rPr>
-                <w:lang w:val="da-DK"/>
-              </w:rPr>
-              <w:t xml:space="preserve">2x flyvende Studerende </w:t>
-            </w:r>
-            <w:hyperlink r:id="rId38" w:history="1">
               <w:r>
                 <w:rPr>
                   <w:rStyle w:val="Hyperlink"/>
@@ -9065,8 +9977,12 @@
       </w:pPr>
     </w:p>
     <w:p>
-      <w:r>
-        <w:lastRenderedPageBreak/>
+      <w:pPr>
+        <w:rPr>
+          <w:lang w:val="da-DK"/>
+        </w:rPr>
+      </w:pPr>
+      <w:r>
         <w:t>*Sentient Evil Weapon:</w:t>
       </w:r>
       <w:r>
@@ -9089,38 +10005,49 @@
         <w:t xml:space="preserve"> Wand of O</w:t>
       </w:r>
       <w:r>
-        <w:t xml:space="preserve">rcus. En </w:t>
-      </w:r>
+        <w:t xml:space="preserve">rcus. </w:t>
+      </w:r>
+      <w:r>
+        <w:rPr>
+          <w:lang w:val="da-DK"/>
+        </w:rPr>
+        <w:t>En Skygges Flint</w:t>
+      </w:r>
+    </w:p>
+    <w:p>
+      <w:pPr>
+        <w:rPr>
+          <w:lang w:val="da-DK"/>
+        </w:rPr>
+      </w:pPr>
+    </w:p>
+    <w:p>
+      <w:pPr>
+        <w:pStyle w:val="Heading1"/>
+        <w:rPr>
+          <w:lang w:val="da-DK"/>
+        </w:rPr>
+      </w:pPr>
       <w:proofErr w:type="spellStart"/>
       <w:r>
-        <w:t>Skygges</w:t>
+        <w:rPr>
+          <w:lang w:val="da-DK"/>
+        </w:rPr>
+        <w:t>Plaro’</w:t>
+      </w:r>
+      <w:r>
+        <w:rPr>
+          <w:lang w:val="da-DK"/>
+        </w:rPr>
+        <w:t>s</w:t>
       </w:r>
       <w:proofErr w:type="spellEnd"/>
       <w:r>
-        <w:t xml:space="preserve"> Flint</w:t>
-      </w:r>
-    </w:p>
-    <w:p/>
-    <w:p>
-      <w:pPr>
-        <w:pStyle w:val="Heading1"/>
-      </w:pPr>
-      <w:proofErr w:type="spellStart"/>
-      <w:r>
-        <w:t>Plaro’</w:t>
-      </w:r>
-      <w:r>
-        <w:t>s</w:t>
-      </w:r>
-      <w:proofErr w:type="spellEnd"/>
-      <w:r>
-        <w:t xml:space="preserve"> </w:t>
-      </w:r>
-      <w:proofErr w:type="spellStart"/>
-      <w:r>
-        <w:t>Laboratorie</w:t>
-      </w:r>
-      <w:proofErr w:type="spellEnd"/>
+        <w:rPr>
+          <w:lang w:val="da-DK"/>
+        </w:rPr>
+        <w:t xml:space="preserve"> Laboratorie</w:t>
+      </w:r>
     </w:p>
     <w:p>
       <w:pPr>
@@ -9371,7 +10298,7 @@
         </w:rPr>
         <w:t xml:space="preserve">Tag </w:t>
       </w:r>
-      <w:hyperlink r:id="rId39" w:history="1">
+      <w:hyperlink r:id="rId38" w:history="1">
         <w:proofErr w:type="spellStart"/>
         <w:r>
           <w:rPr>
@@ -9511,6 +10438,7 @@
               <w:rPr>
                 <w:lang w:val="da-DK"/>
               </w:rPr>
+              <w:lastRenderedPageBreak/>
               <w:t>2</w:t>
             </w:r>
           </w:p>
@@ -9520,24 +10448,42 @@
             <w:tcW w:w="4814" w:type="dxa"/>
           </w:tcPr>
           <w:p>
-            <w:pPr>
-              <w:rPr>
-                <w:lang w:val="da-DK"/>
-              </w:rPr>
-            </w:pPr>
+            <w:hyperlink r:id="rId39" w:history="1">
+              <w:proofErr w:type="spellStart"/>
+              <w:r>
+                <w:rPr>
+                  <w:rStyle w:val="Hyperlink"/>
+                </w:rPr>
+                <w:t>Plaro</w:t>
+              </w:r>
+              <w:proofErr w:type="spellEnd"/>
+            </w:hyperlink>
+            <w:r>
+              <w:t xml:space="preserve"> manifestation</w:t>
+            </w:r>
+          </w:p>
+          <w:p>
+            <w:r>
+              <w:t xml:space="preserve">60 HP, CR 6, </w:t>
+            </w:r>
             <w:proofErr w:type="spellStart"/>
             <w:r>
-              <w:rPr>
-                <w:lang w:val="da-DK"/>
-              </w:rPr>
-              <w:t>Plaro</w:t>
+              <w:t>Spellsweaving</w:t>
             </w:r>
             <w:proofErr w:type="spellEnd"/>
             <w:r>
-              <w:rPr>
-                <w:lang w:val="da-DK"/>
-              </w:rPr>
-              <w:t xml:space="preserve"> manifestation</w:t>
+              <w:t>: lvl 3</w:t>
+            </w:r>
+            <w:r>
+              <w:t xml:space="preserve">, Ingen </w:t>
+            </w:r>
+            <w:proofErr w:type="spellStart"/>
+            <w:r>
+              <w:t>counterspell</w:t>
+            </w:r>
+            <w:proofErr w:type="spellEnd"/>
+            <w:r>
+              <w:t>.</w:t>
             </w:r>
           </w:p>
         </w:tc>
@@ -10700,6 +11646,7 @@
               <w:rPr>
                 <w:lang w:val="da-DK"/>
               </w:rPr>
+              <w:lastRenderedPageBreak/>
               <w:t>Wheel of Fortune</w:t>
             </w:r>
           </w:p>
@@ -11149,6 +12096,7 @@
               <w:rPr>
                 <w:lang w:val="da-DK"/>
               </w:rPr>
+              <w:lastRenderedPageBreak/>
               <w:t>The World</w:t>
             </w:r>
           </w:p>
@@ -11423,10 +12371,7 @@
           </w:tcPr>
           <w:p>
             <w:r>
-              <w:t xml:space="preserve">Foolish Turkey Bacon: </w:t>
-            </w:r>
-            <w:r>
-              <w:t>This isn't bacon! This is a trick! You lose 1d4 hit points, and you have disadvantage on saving throws against disease and poison until you finish a long rest. You make all Intelligence checks with disadvantage until you finish a long rest.</w:t>
+              <w:t>Foolish Turkey Bacon: This isn't bacon! This is a trick! You lose 1d4 hit points, and you have disadvantage on saving throws against disease and poison until you finish a long rest. You make all Intelligence checks with disadvantage until you finish a long rest.</w:t>
             </w:r>
           </w:p>
         </w:tc>
@@ -11456,13 +12401,7 @@
           </w:tcPr>
           <w:p>
             <w:r>
-              <w:t>Death by Bacon</w:t>
-            </w:r>
-            <w:r>
-              <w:t>:</w:t>
-            </w:r>
-            <w:r>
-              <w:t xml:space="preserve"> </w:t>
+              <w:t xml:space="preserve">Death by Bacon: </w:t>
             </w:r>
             <w:proofErr w:type="spellStart"/>
             <w:r>
@@ -11639,6 +12578,7 @@
               <w:rPr>
                 <w:lang w:val="da-DK"/>
               </w:rPr>
+              <w:lastRenderedPageBreak/>
               <w:t>Eight</w:t>
             </w:r>
             <w:proofErr w:type="spellEnd"/>
@@ -11925,19 +12865,7 @@
         <w:rPr>
           <w:lang w:val="da-DK"/>
         </w:rPr>
-        <w:t xml:space="preserve">Deck of </w:t>
-      </w:r>
-      <w:r>
-        <w:rPr>
-          <w:lang w:val="da-DK"/>
-        </w:rPr>
-        <w:t>Challenges</w:t>
-      </w:r>
-      <w:r>
-        <w:rPr>
-          <w:lang w:val="da-DK"/>
-        </w:rPr>
-        <w:t xml:space="preserve"> (</w:t>
+        <w:t>Deck of Challenges (</w:t>
       </w:r>
       <w:proofErr w:type="spellStart"/>
       <w:r>
@@ -12233,10 +13161,7 @@
           </w:tcPr>
           <w:p>
             <w:r>
-              <w:t xml:space="preserve">Flaw: </w:t>
-            </w:r>
-            <w:r>
-              <w:t>"I try to become more like someone else I know</w:t>
+              <w:t>Flaw: "I try to become more like someone else I know</w:t>
             </w:r>
             <w:r>
               <w:t xml:space="preserve"> </w:t>
@@ -12322,10 +13247,7 @@
           </w:tcPr>
           <w:p>
             <w:r>
-              <w:t xml:space="preserve">Flaw: </w:t>
-            </w:r>
-            <w:r>
-              <w:t>"I must bend the truth, exaggerate, or</w:t>
+              <w:t>Flaw: "I must bend the truth, exaggerate, or</w:t>
             </w:r>
             <w:r>
               <w:t xml:space="preserve"> </w:t>
@@ -12337,13 +13259,7 @@
               <w:t xml:space="preserve"> </w:t>
             </w:r>
             <w:r>
-              <w:t xml:space="preserve">to be interesting to other </w:t>
-            </w:r>
-            <w:r>
-              <w:t>people.</w:t>
-            </w:r>
-            <w:r>
-              <w:t>"</w:t>
+              <w:t>to be interesting to other people."</w:t>
             </w:r>
           </w:p>
         </w:tc>
@@ -12663,10 +13579,7 @@
           </w:tcPr>
           <w:p>
             <w:r>
-              <w:t xml:space="preserve">Flaw: </w:t>
-            </w:r>
-            <w:r>
-              <w:t>"I've discovered that I really like killing</w:t>
+              <w:t>Flaw: "I've discovered that I really like killing</w:t>
             </w:r>
             <w:r>
               <w:t xml:space="preserve"> </w:t>
@@ -13163,7 +14076,7 @@
 </file>
 
 <file path=word/numbering.xml><?xml version="1.0" encoding="utf-8"?>
-<w:numbering xmlns:wpc="http://schemas.microsoft.com/office/word/2010/wordprocessingCanvas" xmlns:cx="http://schemas.microsoft.com/office/drawing/2014/chartex" xmlns:cx1="http://schemas.microsoft.com/office/drawing/2015/9/8/chartex" xmlns:cx2="http://schemas.microsoft.com/office/drawing/2015/10/21/chartex" xmlns:cx3="http://schemas.microsoft.com/office/drawing/2016/5/9/chartex" xmlns:cx4="http://schemas.microsoft.com/office/drawing/2016/5/10/chartex" xmlns:cx5="http://schemas.microsoft.com/office/drawing/2016/5/11/chartex" xmlns:cx6="http://schemas.microsoft.com/office/drawing/2016/5/12/chartex" xmlns:cx7="http://schemas.microsoft.com/office/drawing/2016/5/13/chartex" xmlns:cx8="http://schemas.microsoft.com/office/drawing/2016/5/14/chartex" xmlns:mc="http://schemas.openxmlformats.org/markup-compatibility/2006" xmlns:aink="http://schemas.microsoft.com/office/drawing/2016/ink" xmlns:am3d="http://schemas.microsoft.com/office/drawing/2017/model3d" xmlns:o="urn:schemas-microsoft-com:office:office" xmlns:oel="http://schemas.microsoft.com/office/2019/extlst" xmlns:r="http://schemas.openxmlformats.org/officeDocument/2006/relationships" xmlns:m="http://schemas.openxmlformats.org/officeDocument/2006/math" xmlns:v="urn:schemas-microsoft-com:vml" xmlns:wp14="http://schemas.microsoft.com/office/word/2010/wordprocessingDrawing" xmlns:wp="http://schemas.openxmlformats.org/drawingml/2006/wordprocessingDrawing" xmlns:w10="urn:schemas-microsoft-com:office:word" xmlns:w="http://schemas.openxmlformats.org/wordprocessingml/2006/main" xmlns:w14="http://schemas.microsoft.com/office/word/2010/wordml" xmlns:w15="http://schemas.microsoft.com/office/word/2012/wordml" xmlns:w16cex="http://schemas.microsoft.com/office/word/2018/wordml/cex" xmlns:w16cid="http://schemas.microsoft.com/office/word/2016/wordml/cid" xmlns:w16="http://schemas.microsoft.com/office/word/2018/wordml" xmlns:w16du="http://schemas.microsoft.com/office/word/2023/wordml/word16du" xmlns:w16sdtdh="http://schemas.microsoft.com/office/word/2020/wordml/sdtdatahash" xmlns:w16se="http://schemas.microsoft.com/office/word/2015/wordml/symex" xmlns:wpg="http://schemas.microsoft.com/office/word/2010/wordprocessingGroup" xmlns:wpi="http://schemas.microsoft.com/office/word/2010/wordprocessingInk" xmlns:wne="http://schemas.microsoft.com/office/word/2006/wordml" xmlns:wps="http://schemas.microsoft.com/office/word/2010/wordprocessingShape" mc:Ignorable="w14 w15 w16se w16cid w16 w16cex w16sdtdh wp14">
+<w:numbering xmlns:wpc="http://schemas.microsoft.com/office/word/2010/wordprocessingCanvas" xmlns:cx="http://schemas.microsoft.com/office/drawing/2014/chartex" xmlns:cx1="http://schemas.microsoft.com/office/drawing/2015/9/8/chartex" xmlns:cx2="http://schemas.microsoft.com/office/drawing/2015/10/21/chartex" xmlns:cx3="http://schemas.microsoft.com/office/drawing/2016/5/9/chartex" xmlns:cx4="http://schemas.microsoft.com/office/drawing/2016/5/10/chartex" xmlns:cx5="http://schemas.microsoft.com/office/drawing/2016/5/11/chartex" xmlns:cx6="http://schemas.microsoft.com/office/drawing/2016/5/12/chartex" xmlns:cx7="http://schemas.microsoft.com/office/drawing/2016/5/13/chartex" xmlns:cx8="http://schemas.microsoft.com/office/drawing/2016/5/14/chartex" xmlns:mc="http://schemas.openxmlformats.org/markup-compatibility/2006" xmlns:aink="http://schemas.microsoft.com/office/drawing/2016/ink" xmlns:am3d="http://schemas.microsoft.com/office/drawing/2017/model3d" xmlns:o="urn:schemas-microsoft-com:office:office" xmlns:oel="http://schemas.microsoft.com/office/2019/extlst" xmlns:r="http://schemas.openxmlformats.org/officeDocument/2006/relationships" xmlns:m="http://schemas.openxmlformats.org/officeDocument/2006/math" xmlns:v="urn:schemas-microsoft-com:vml" xmlns:wp14="http://schemas.microsoft.com/office/word/2010/wordprocessingDrawing" xmlns:wp="http://schemas.openxmlformats.org/drawingml/2006/wordprocessingDrawing" xmlns:w10="urn:schemas-microsoft-com:office:word" xmlns:w="http://schemas.openxmlformats.org/wordprocessingml/2006/main" xmlns:w14="http://schemas.microsoft.com/office/word/2010/wordml" xmlns:w15="http://schemas.microsoft.com/office/word/2012/wordml" xmlns:w16cex="http://schemas.microsoft.com/office/word/2018/wordml/cex" xmlns:w16cid="http://schemas.microsoft.com/office/word/2016/wordml/cid" xmlns:w16="http://schemas.microsoft.com/office/word/2018/wordml" xmlns:w16sdtdh="http://schemas.microsoft.com/office/word/2020/wordml/sdtdatahash" xmlns:w16se="http://schemas.microsoft.com/office/word/2015/wordml/symex" xmlns:wpg="http://schemas.microsoft.com/office/word/2010/wordprocessingGroup" xmlns:wpi="http://schemas.microsoft.com/office/word/2010/wordprocessingInk" xmlns:wne="http://schemas.microsoft.com/office/word/2006/wordml" xmlns:wps="http://schemas.microsoft.com/office/word/2010/wordprocessingShape" mc:Ignorable="w14 w15 w16se w16cid w16 w16cex w16sdtdh wp14">
   <w:abstractNum w:abstractNumId="0" w15:restartNumberingAfterBreak="0">
     <w:nsid w:val="04A97E0E"/>
     <w:multiLevelType w:val="hybridMultilevel"/>
@@ -14189,7 +15102,7 @@
         <w:rFonts w:hint="default"/>
       </w:rPr>
     </w:lvl>
-    <w:lvl w:ilvl="1" w:tplc="20000019" w:tentative="1">
+    <w:lvl w:ilvl="1" w:tplc="20000019">
       <w:start w:val="1"/>
       <w:numFmt w:val="lowerLetter"/>
       <w:lvlText w:val="%2."/>

</xml_diff>